<commit_message>
ADD: not the end
</commit_message>
<xml_diff>
--- a/lab_09/Якуба 9.docx
+++ b/lab_09/Якуба 9.docx
@@ -2948,9 +2948,6 @@
       <w:pPr>
         <w:pStyle w:val="ac"/>
         <w:jc w:val="center"/>
-        <w:rPr>
-          <w:lang w:val="en-US"/>
-        </w:rPr>
       </w:pPr>
       <w:r>
         <w:t xml:space="preserve">Рисунок </w:t>
@@ -2974,11 +2971,120 @@
       </w:r>
     </w:p>
     <w:p>
+      <w:r>
+        <w:t>Таким образом, для реализации алгоритма нужно уметь следующие две задачи: определение видимость вершин отсекаемого многоугольника относительно отсекателя и нахождение точек пересечения рёбер многоугольника со сторонами отсекателя.</w:t>
+      </w:r>
+    </w:p>
+    <w:p>
+      <w:r>
+        <w:t>На лекции нам было предложено ответить на следующий вопрос: «Пересечение каких двух геометрических объектов</w:t>
+      </w:r>
+      <w:r>
+        <w:t xml:space="preserve"> мы здесь должны находить?</w:t>
+      </w:r>
+      <w:r>
+        <w:t>»</w:t>
+      </w:r>
+    </w:p>
+    <w:p>
+      <w:r>
+        <w:t>Ответ: мы ищем пересечение отрезка, которым является очередное ребро многоугольника, и прямой</w:t>
+      </w:r>
+      <w:r>
+        <w:t>, проходящей через точки границы отсекателя</w:t>
+      </w:r>
+      <w:r>
+        <w:t>.</w:t>
+      </w:r>
+    </w:p>
+    <w:p>
+      <w:pPr>
+        <w:pStyle w:val="2"/>
+      </w:pPr>
+      <w:r>
+        <w:t>Определение видимости точки относительно стороны отсекателя</w:t>
+      </w:r>
+    </w:p>
+    <w:p>
+      <w:r>
+        <w:t xml:space="preserve">Видимость точки многоугольника будем определять </w:t>
+      </w:r>
+      <w:r>
+        <w:t>так же, как и в предыдущей лабораторной работе</w:t>
+      </w:r>
+      <w:r>
+        <w:t>, используя</w:t>
+      </w:r>
+      <w:r>
+        <w:t xml:space="preserve"> скалярн</w:t>
+      </w:r>
+      <w:r>
+        <w:t>ое</w:t>
+      </w:r>
+      <w:r>
+        <w:t xml:space="preserve"> произведени</w:t>
+      </w:r>
+      <w:r>
+        <w:t>е</w:t>
+      </w:r>
+      <w:r>
+        <w:t xml:space="preserve"> скалярного произведения вектора внутренней нормали на вектор, соединяющий точку</w:t>
+      </w:r>
+      <w:r>
+        <w:t xml:space="preserve"> ребра отсекателя с исследуемой точкой</w:t>
+      </w:r>
+      <w:r>
+        <w:t>.</w:t>
+      </w:r>
+    </w:p>
+    <w:p>
+      <w:pPr>
+        <w:rPr>
+          <w:rFonts w:eastAsiaTheme="minorEastAsia"/>
+        </w:rPr>
+      </w:pPr>
+      <w:r>
+        <w:t>Также возможен ещё один способ определения видимости точки посредством использования пробной функции, получаемой из уравнения прямой, проходящей через ребро отсекателя.</w:t>
+      </w:r>
+      <w:r>
+        <w:t xml:space="preserve"> При этом уравнение прямой: </w:t>
+      </w:r>
+      <m:oMath>
+        <m:r>
+          <w:rPr>
+            <w:rFonts w:ascii="Cambria Math" w:hAnsi="Cambria Math"/>
+          </w:rPr>
+          <m:t>Ax+By+C</m:t>
+        </m:r>
+      </m:oMath>
+      <w:r>
+        <w:rPr>
+          <w:rFonts w:eastAsiaTheme="minorEastAsia"/>
+        </w:rPr>
+        <w:t xml:space="preserve">. </w:t>
+      </w:r>
+      <w:r>
+        <w:rPr>
+          <w:rFonts w:eastAsiaTheme="minorEastAsia"/>
+        </w:rPr>
+        <w:t>Подставляя координаты исследуемой точки в пробную функцию, мы определяем её знак. Полученный знак сравнивается со знаком пробной функции точки, положение которой нам известно.</w:t>
+      </w:r>
+    </w:p>
+    <w:p>
+      <w:r>
+        <w:rPr>
+          <w:rFonts w:eastAsiaTheme="minorEastAsia"/>
+        </w:rPr>
+        <w:t xml:space="preserve">Ещё есть возможность использовать способ, основанный на векторном произведение. </w:t>
+      </w:r>
+    </w:p>
+    <w:p>
       <w:pPr>
         <w:pStyle w:val="1"/>
       </w:pPr>
       <w:bookmarkStart w:id="4" w:name="_Toc41760927"/>
       <w:r>
+        <w:lastRenderedPageBreak/>
         <w:t>Практическая часть</w:t>
       </w:r>
       <w:bookmarkEnd w:id="4"/>
@@ -4803,7 +4909,7 @@
 </file>
 
 <file path=customXml/itemProps1.xml><?xml version="1.0" encoding="utf-8"?>
-<ds:datastoreItem xmlns:ds="http://schemas.openxmlformats.org/officeDocument/2006/customXml" ds:itemID="{821C17AC-E1AB-4CFC-BFD6-64DBC99FE6C2}">
+<ds:datastoreItem xmlns:ds="http://schemas.openxmlformats.org/officeDocument/2006/customXml" ds:itemID="{5BAA2E58-11C8-4572-A0B5-7C243654F7CC}">
   <ds:schemaRefs>
     <ds:schemaRef ds:uri="http://schemas.openxmlformats.org/officeDocument/2006/bibliography"/>
   </ds:schemaRefs>

</xml_diff>

<commit_message>
ADD: end for cur topic
</commit_message>
<xml_diff>
--- a/lab_09/Якуба 9.docx
+++ b/lab_09/Якуба 9.docx
@@ -4421,6 +4421,127 @@
       <w:r>
         <w:t xml:space="preserve"> Их появление обусловлено </w:t>
       </w:r>
+      <w:r>
+        <w:t>ситуацией, когда в результате отсечения получается несколько многоугольников.</w:t>
+      </w:r>
+    </w:p>
+    <w:p>
+      <w:r>
+        <w:t>Пример такой ситуации предоставлен ниже:</w:t>
+      </w:r>
+    </w:p>
+    <w:p>
+      <w:pPr>
+        <w:keepNext/>
+      </w:pPr>
+      <w:r>
+        <w:rPr>
+          <w:noProof/>
+        </w:rPr>
+        <w:lastRenderedPageBreak/>
+        <w:drawing>
+          <wp:inline distT="0" distB="0" distL="0" distR="0" wp14:anchorId="284ED3F4" wp14:editId="7304B5E3">
+            <wp:extent cx="5048250" cy="3324225"/>
+            <wp:effectExtent l="133350" t="114300" r="152400" b="161925"/>
+            <wp:docPr id="13" name="Рисунок 13"/>
+            <wp:cNvGraphicFramePr>
+              <a:graphicFrameLocks xmlns:a="http://schemas.openxmlformats.org/drawingml/2006/main" noChangeAspect="1"/>
+            </wp:cNvGraphicFramePr>
+            <a:graphic xmlns:a="http://schemas.openxmlformats.org/drawingml/2006/main">
+              <a:graphicData uri="http://schemas.openxmlformats.org/drawingml/2006/picture">
+                <pic:pic xmlns:pic="http://schemas.openxmlformats.org/drawingml/2006/picture">
+                  <pic:nvPicPr>
+                    <pic:cNvPr id="0" name="Picture 7"/>
+                    <pic:cNvPicPr>
+                      <a:picLocks noChangeAspect="1" noChangeArrowheads="1"/>
+                    </pic:cNvPicPr>
+                  </pic:nvPicPr>
+                  <pic:blipFill>
+                    <a:blip r:embed="rId20">
+                      <a:extLst>
+                        <a:ext uri="{28A0092B-C50C-407E-A947-70E740481C1C}">
+                          <a14:useLocalDpi xmlns:a14="http://schemas.microsoft.com/office/drawing/2010/main" val="0"/>
+                        </a:ext>
+                      </a:extLst>
+                    </a:blip>
+                    <a:srcRect/>
+                    <a:stretch>
+                      <a:fillRect/>
+                    </a:stretch>
+                  </pic:blipFill>
+                  <pic:spPr bwMode="auto">
+                    <a:xfrm>
+                      <a:off x="0" y="0"/>
+                      <a:ext cx="5048250" cy="3324225"/>
+                    </a:xfrm>
+                    <a:prstGeom prst="rect">
+                      <a:avLst/>
+                    </a:prstGeom>
+                    <a:solidFill>
+                      <a:srgbClr val="FFFFFF">
+                        <a:shade val="85000"/>
+                      </a:srgbClr>
+                    </a:solidFill>
+                    <a:ln w="88900" cap="sq">
+                      <a:solidFill>
+                        <a:srgbClr val="FFFFFF"/>
+                      </a:solidFill>
+                      <a:miter lim="800000"/>
+                    </a:ln>
+                    <a:effectLst>
+                      <a:outerShdw blurRad="55000" dist="18000" dir="5400000" algn="tl" rotWithShape="0">
+                        <a:srgbClr val="000000">
+                          <a:alpha val="40000"/>
+                        </a:srgbClr>
+                      </a:outerShdw>
+                    </a:effectLst>
+                    <a:scene3d>
+                      <a:camera prst="orthographicFront"/>
+                      <a:lightRig rig="twoPt" dir="t">
+                        <a:rot lat="0" lon="0" rev="7200000"/>
+                      </a:lightRig>
+                    </a:scene3d>
+                    <a:sp3d>
+                      <a:bevelT w="25400" h="19050"/>
+                      <a:contourClr>
+                        <a:srgbClr val="FFFFFF"/>
+                      </a:contourClr>
+                    </a:sp3d>
+                  </pic:spPr>
+                </pic:pic>
+              </a:graphicData>
+            </a:graphic>
+          </wp:inline>
+        </w:drawing>
+      </w:r>
+    </w:p>
+    <w:p>
+      <w:pPr>
+        <w:pStyle w:val="ac"/>
+        <w:jc w:val="center"/>
+      </w:pPr>
+      <w:r>
+        <w:t xml:space="preserve">Рисунок </w:t>
+      </w:r>
+      <w:fldSimple w:instr=" SEQ Рисунок \* ARABIC ">
+        <w:r>
+          <w:rPr>
+            <w:noProof/>
+          </w:rPr>
+          <w:t>12</w:t>
+        </w:r>
+      </w:fldSimple>
+      <w:r>
+        <w:t>, появление ложных рёбер в результате отсечения, зелёным цветом обозначены ложные рёбра</w:t>
+      </w:r>
+    </w:p>
+    <w:p>
+      <w:r>
+        <w:t>Для того, чтобы решить описанную проблему</w:t>
+      </w:r>
+      <w:r>
+        <w:t>, достаточно в отсечённом многоугольнике проверить, сколько раз встречается каждое ребро многоугольника. В случае, если число вхождений ребра нечётно, то это не ложное ребро. В случае, если число вхождений ребра чётно, то это ложное ребро.</w:t>
+      </w:r>
     </w:p>
     <w:p>
       <w:pPr>
@@ -4506,7 +4627,7 @@
       <w:bookmarkEnd w:id="7"/>
     </w:p>
     <w:sectPr>
-      <w:footerReference w:type="default" r:id="rId20"/>
+      <w:footerReference w:type="default" r:id="rId21"/>
       <w:pgSz w:w="11906" w:h="16838"/>
       <w:pgMar w:top="1134" w:right="850" w:bottom="1134" w:left="1701" w:header="708" w:footer="708" w:gutter="0"/>
       <w:cols w:space="708"/>
@@ -6252,7 +6373,7 @@
 </file>
 
 <file path=customXml/itemProps1.xml><?xml version="1.0" encoding="utf-8"?>
-<ds:datastoreItem xmlns:ds="http://schemas.openxmlformats.org/officeDocument/2006/customXml" ds:itemID="{CF599347-9D44-4685-9318-2D571CA6C5AC}">
+<ds:datastoreItem xmlns:ds="http://schemas.openxmlformats.org/officeDocument/2006/customXml" ds:itemID="{E2095976-70D5-49C2-9829-3097F9469579}">
   <ds:schemaRefs>
     <ds:schemaRef ds:uri="http://schemas.openxmlformats.org/officeDocument/2006/bibliography"/>
   </ds:schemaRefs>

</xml_diff>

<commit_message>
ADD: last theory topic
</commit_message>
<xml_diff>
--- a/lab_09/Якуба 9.docx
+++ b/lab_09/Якуба 9.docx
@@ -4536,6 +4536,11 @@
       </w:r>
     </w:p>
     <w:p>
+      <w:pPr>
+        <w:rPr>
+          <w:lang w:val="en-US"/>
+        </w:rPr>
+      </w:pPr>
       <w:r>
         <w:t>Для того, чтобы решить описанную проблему</w:t>
       </w:r>
@@ -4545,10 +4550,1858 @@
     </w:p>
     <w:p>
       <w:pPr>
+        <w:pStyle w:val="2"/>
+      </w:pPr>
+      <w:r>
+        <w:t>Алгоритм Сазерленда-Ходжмена</w:t>
+      </w:r>
+    </w:p>
+    <w:p>
+      <w:pPr>
+        <w:rPr>
+          <w:rFonts w:eastAsiaTheme="minorEastAsia"/>
+        </w:rPr>
+      </w:pPr>
+      <w:r>
+        <w:t xml:space="preserve">1. Ввод исходных данных: </w:t>
+      </w:r>
+      <m:oMath>
+        <m:sSub>
+          <m:sSubPr>
+            <m:ctrlPr>
+              <w:rPr>
+                <w:rFonts w:ascii="Cambria Math" w:hAnsi="Cambria Math"/>
+                <w:i/>
+              </w:rPr>
+            </m:ctrlPr>
+          </m:sSubPr>
+          <m:e>
+            <m:r>
+              <w:rPr>
+                <w:rFonts w:ascii="Cambria Math" w:hAnsi="Cambria Math"/>
+              </w:rPr>
+              <m:t>N</m:t>
+            </m:r>
+          </m:e>
+          <m:sub>
+            <m:r>
+              <w:rPr>
+                <w:rFonts w:ascii="Cambria Math" w:hAnsi="Cambria Math"/>
+              </w:rPr>
+              <m:t>p</m:t>
+            </m:r>
+          </m:sub>
+        </m:sSub>
+        <m:r>
+          <w:rPr>
+            <w:rFonts w:ascii="Cambria Math" w:hAnsi="Cambria Math"/>
+          </w:rPr>
+          <m:t>-</m:t>
+        </m:r>
+      </m:oMath>
+      <w:r>
+        <w:rPr>
+          <w:rFonts w:eastAsiaTheme="minorEastAsia"/>
+        </w:rPr>
+        <w:t xml:space="preserve"> количетсов вершин отсекааемого многоугольника, </w:t>
+      </w:r>
+      <m:oMath>
+        <m:r>
+          <w:rPr>
+            <w:rFonts w:ascii="Cambria Math" w:eastAsiaTheme="minorEastAsia" w:hAnsi="Cambria Math"/>
+          </w:rPr>
+          <m:t>P-</m:t>
+        </m:r>
+      </m:oMath>
+      <w:r>
+        <w:rPr>
+          <w:rFonts w:eastAsiaTheme="minorEastAsia"/>
+        </w:rPr>
+        <w:t xml:space="preserve"> </w:t>
+      </w:r>
+      <w:r>
+        <w:rPr>
+          <w:rFonts w:eastAsiaTheme="minorEastAsia"/>
+        </w:rPr>
+        <w:t xml:space="preserve">массива координат вершин отсекаемого многоугольника, </w:t>
+      </w:r>
+      <w:r>
+        <w:rPr>
+          <w:rFonts w:eastAsiaTheme="minorEastAsia"/>
+        </w:rPr>
+        <w:t xml:space="preserve"> </w:t>
+      </w:r>
+      <m:oMath>
+        <m:sSub>
+          <m:sSubPr>
+            <m:ctrlPr>
+              <w:rPr>
+                <w:rFonts w:ascii="Cambria Math" w:eastAsiaTheme="minorEastAsia" w:hAnsi="Cambria Math"/>
+                <w:i/>
+              </w:rPr>
+            </m:ctrlPr>
+          </m:sSubPr>
+          <m:e>
+            <m:r>
+              <w:rPr>
+                <w:rFonts w:ascii="Cambria Math" w:eastAsiaTheme="minorEastAsia" w:hAnsi="Cambria Math"/>
+              </w:rPr>
+              <m:t>N</m:t>
+            </m:r>
+          </m:e>
+          <m:sub>
+            <m:r>
+              <w:rPr>
+                <w:rFonts w:ascii="Cambria Math" w:eastAsiaTheme="minorEastAsia" w:hAnsi="Cambria Math"/>
+              </w:rPr>
+              <m:t>c</m:t>
+            </m:r>
+          </m:sub>
+        </m:sSub>
+        <m:r>
+          <w:rPr>
+            <w:rFonts w:ascii="Cambria Math" w:eastAsiaTheme="minorEastAsia" w:hAnsi="Cambria Math"/>
+          </w:rPr>
+          <m:t>-</m:t>
+        </m:r>
+      </m:oMath>
+      <w:r>
+        <w:rPr>
+          <w:rFonts w:eastAsiaTheme="minorEastAsia"/>
+        </w:rPr>
+        <w:t xml:space="preserve"> </w:t>
+      </w:r>
+      <w:r>
+        <w:rPr>
+          <w:rFonts w:eastAsiaTheme="minorEastAsia"/>
+        </w:rPr>
+        <w:t xml:space="preserve">количество вершин отсекателя, </w:t>
+      </w:r>
+      <m:oMath>
+        <m:r>
+          <w:rPr>
+            <w:rFonts w:ascii="Cambria Math" w:eastAsiaTheme="minorEastAsia" w:hAnsi="Cambria Math"/>
+          </w:rPr>
+          <m:t>C-</m:t>
+        </m:r>
+      </m:oMath>
+      <w:r>
+        <w:rPr>
+          <w:rFonts w:eastAsiaTheme="minorEastAsia"/>
+        </w:rPr>
+        <w:t xml:space="preserve"> </w:t>
+      </w:r>
+      <w:r>
+        <w:rPr>
+          <w:rFonts w:eastAsiaTheme="minorEastAsia"/>
+        </w:rPr>
+        <w:t xml:space="preserve">массива координат вершин отсекателя. Элементами массивов являются записи, каждая из которых содержит два поля – координаты </w:t>
+      </w:r>
+      <m:oMath>
+        <m:r>
+          <w:rPr>
+            <w:rFonts w:ascii="Cambria Math" w:eastAsiaTheme="minorEastAsia" w:hAnsi="Cambria Math"/>
+          </w:rPr>
+          <m:t>x</m:t>
+        </m:r>
+      </m:oMath>
+      <w:r>
+        <w:rPr>
+          <w:rFonts w:eastAsiaTheme="minorEastAsia"/>
+        </w:rPr>
+        <w:t xml:space="preserve"> </w:t>
+      </w:r>
+      <w:r>
+        <w:rPr>
+          <w:rFonts w:eastAsiaTheme="minorEastAsia"/>
+        </w:rPr>
+        <w:t xml:space="preserve">и </w:t>
+      </w:r>
+      <m:oMath>
+        <m:r>
+          <w:rPr>
+            <w:rFonts w:ascii="Cambria Math" w:eastAsiaTheme="minorEastAsia" w:hAnsi="Cambria Math"/>
+          </w:rPr>
+          <m:t>y</m:t>
+        </m:r>
+      </m:oMath>
+      <w:r>
+        <w:rPr>
+          <w:rFonts w:eastAsiaTheme="minorEastAsia"/>
+        </w:rPr>
+        <w:t xml:space="preserve"> </w:t>
+      </w:r>
+      <w:r>
+        <w:rPr>
+          <w:rFonts w:eastAsiaTheme="minorEastAsia"/>
+        </w:rPr>
+        <w:t xml:space="preserve">вершины. Для удобства работы алгоритма первая вершина отсекателя заносится в массив </w:t>
+      </w:r>
+      <w:r>
+        <w:rPr>
+          <w:rFonts w:eastAsiaTheme="minorEastAsia"/>
+          <w:lang w:val="en-US"/>
+        </w:rPr>
+        <w:t>C</w:t>
+      </w:r>
+      <w:r>
+        <w:rPr>
+          <w:rFonts w:eastAsiaTheme="minorEastAsia"/>
+        </w:rPr>
+        <w:t xml:space="preserve"> </w:t>
+      </w:r>
+      <w:r>
+        <w:rPr>
+          <w:rFonts w:eastAsiaTheme="minorEastAsia"/>
+        </w:rPr>
+        <w:t>дважды: на первое место и ещё раз в конец массива (это сделано потому, что последнее ребро отсекателя образуется последней и первой вершинами многоугольника).</w:t>
+      </w:r>
+    </w:p>
+    <w:p>
+      <w:pPr>
+        <w:rPr>
+          <w:iCs/>
+        </w:rPr>
+      </w:pPr>
+      <w:r>
+        <w:t>2.</w:t>
+      </w:r>
+      <w:r>
+        <w:rPr>
+          <w:i/>
+        </w:rPr>
+        <w:t xml:space="preserve"> </w:t>
+      </w:r>
+      <w:r>
+        <w:rPr>
+          <w:iCs/>
+        </w:rPr>
+        <w:t xml:space="preserve">Цикл по всем рёбрам отсекателя (переменная цикла </w:t>
+      </w:r>
+      <m:oMath>
+        <m:r>
+          <w:rPr>
+            <w:rFonts w:ascii="Cambria Math" w:hAnsi="Cambria Math"/>
+          </w:rPr>
+          <m:t>i</m:t>
+        </m:r>
+      </m:oMath>
+      <w:r>
+        <w:rPr>
+          <w:iCs/>
+        </w:rPr>
+        <w:t xml:space="preserve"> </w:t>
+      </w:r>
+      <w:r>
+        <w:rPr>
+          <w:iCs/>
+        </w:rPr>
+        <w:t xml:space="preserve">изменяется от 1 до </w:t>
+      </w:r>
+      <m:oMath>
+        <m:sSub>
+          <m:sSubPr>
+            <m:ctrlPr>
+              <w:rPr>
+                <w:rFonts w:ascii="Cambria Math" w:hAnsi="Cambria Math"/>
+                <w:i/>
+                <w:iCs/>
+              </w:rPr>
+            </m:ctrlPr>
+          </m:sSubPr>
+          <m:e>
+            <m:r>
+              <w:rPr>
+                <w:rFonts w:ascii="Cambria Math" w:hAnsi="Cambria Math"/>
+              </w:rPr>
+              <m:t>N</m:t>
+            </m:r>
+          </m:e>
+          <m:sub>
+            <m:r>
+              <w:rPr>
+                <w:rFonts w:ascii="Cambria Math" w:hAnsi="Cambria Math"/>
+              </w:rPr>
+              <m:t>c</m:t>
+            </m:r>
+          </m:sub>
+        </m:sSub>
+      </m:oMath>
+      <w:r>
+        <w:rPr>
+          <w:iCs/>
+        </w:rPr>
+        <w:t>)</w:t>
+      </w:r>
+      <w:r>
+        <w:rPr>
+          <w:iCs/>
+        </w:rPr>
+        <w:t>.</w:t>
+      </w:r>
+    </w:p>
+    <w:p>
+      <w:pPr>
+        <w:rPr>
+          <w:rFonts w:eastAsiaTheme="minorEastAsia"/>
+          <w:iCs/>
+        </w:rPr>
+      </w:pPr>
+      <w:r>
+        <w:rPr>
+          <w:iCs/>
+        </w:rPr>
+        <w:t xml:space="preserve">2.1. </w:t>
+      </w:r>
+      <w:r>
+        <w:rPr>
+          <w:iCs/>
+        </w:rPr>
+        <w:t xml:space="preserve">Обнуление количества вершин результирующего многоугольника </w:t>
+      </w:r>
+      <m:oMath>
+        <m:sSub>
+          <m:sSubPr>
+            <m:ctrlPr>
+              <w:rPr>
+                <w:rFonts w:ascii="Cambria Math" w:hAnsi="Cambria Math"/>
+                <w:i/>
+                <w:iCs/>
+              </w:rPr>
+            </m:ctrlPr>
+          </m:sSubPr>
+          <m:e>
+            <m:r>
+              <w:rPr>
+                <w:rFonts w:ascii="Cambria Math" w:hAnsi="Cambria Math"/>
+              </w:rPr>
+              <m:t>N</m:t>
+            </m:r>
+          </m:e>
+          <m:sub>
+            <m:r>
+              <w:rPr>
+                <w:rFonts w:ascii="Cambria Math" w:hAnsi="Cambria Math"/>
+              </w:rPr>
+              <m:t>q</m:t>
+            </m:r>
+          </m:sub>
+        </m:sSub>
+        <m:r>
+          <w:rPr>
+            <w:rFonts w:ascii="Cambria Math" w:hAnsi="Cambria Math"/>
+          </w:rPr>
+          <m:t>.</m:t>
+        </m:r>
+      </m:oMath>
+    </w:p>
+    <w:p>
+      <w:pPr>
+        <w:rPr>
+          <w:rFonts w:eastAsiaTheme="minorEastAsia"/>
+          <w:iCs/>
+        </w:rPr>
+      </w:pPr>
+      <w:r>
+        <w:rPr>
+          <w:rFonts w:eastAsiaTheme="minorEastAsia"/>
+          <w:iCs/>
+        </w:rPr>
+        <w:t xml:space="preserve">2.2. </w:t>
+      </w:r>
+      <w:r>
+        <w:rPr>
+          <w:rFonts w:eastAsiaTheme="minorEastAsia"/>
+          <w:iCs/>
+        </w:rPr>
+        <w:t xml:space="preserve">Цикл по всем рёбрам отсекамого многоугольника (переменная цикла </w:t>
+      </w:r>
+      <m:oMath>
+        <m:r>
+          <w:rPr>
+            <w:rFonts w:ascii="Cambria Math" w:eastAsiaTheme="minorEastAsia" w:hAnsi="Cambria Math"/>
+          </w:rPr>
+          <m:t>j</m:t>
+        </m:r>
+      </m:oMath>
+      <w:r>
+        <w:rPr>
+          <w:rFonts w:eastAsiaTheme="minorEastAsia"/>
+          <w:iCs/>
+        </w:rPr>
+        <w:t xml:space="preserve"> </w:t>
+      </w:r>
+      <w:r>
+        <w:rPr>
+          <w:rFonts w:eastAsiaTheme="minorEastAsia"/>
+          <w:iCs/>
+        </w:rPr>
+        <w:t xml:space="preserve">изменяется от 1 до </w:t>
+      </w:r>
+      <m:oMath>
+        <m:sSub>
+          <m:sSubPr>
+            <m:ctrlPr>
+              <w:rPr>
+                <w:rFonts w:ascii="Cambria Math" w:eastAsiaTheme="minorEastAsia" w:hAnsi="Cambria Math"/>
+                <w:i/>
+                <w:iCs/>
+              </w:rPr>
+            </m:ctrlPr>
+          </m:sSubPr>
+          <m:e>
+            <m:r>
+              <w:rPr>
+                <w:rFonts w:ascii="Cambria Math" w:eastAsiaTheme="minorEastAsia" w:hAnsi="Cambria Math"/>
+              </w:rPr>
+              <m:t>N</m:t>
+            </m:r>
+          </m:e>
+          <m:sub>
+            <m:r>
+              <w:rPr>
+                <w:rFonts w:ascii="Cambria Math" w:eastAsiaTheme="minorEastAsia" w:hAnsi="Cambria Math"/>
+              </w:rPr>
+              <m:t>c</m:t>
+            </m:r>
+          </m:sub>
+        </m:sSub>
+      </m:oMath>
+      <w:r>
+        <w:rPr>
+          <w:rFonts w:eastAsiaTheme="minorEastAsia"/>
+          <w:iCs/>
+        </w:rPr>
+        <w:t>).</w:t>
+      </w:r>
+    </w:p>
+    <w:p>
+      <w:pPr>
+        <w:rPr>
+          <w:rFonts w:eastAsiaTheme="minorEastAsia"/>
+          <w:iCs/>
+        </w:rPr>
+      </w:pPr>
+      <w:r>
+        <w:rPr>
+          <w:rFonts w:eastAsiaTheme="minorEastAsia"/>
+          <w:iCs/>
+        </w:rPr>
+        <w:t xml:space="preserve">2.2.1. </w:t>
+      </w:r>
+      <w:r>
+        <w:rPr>
+          <w:rFonts w:eastAsiaTheme="minorEastAsia"/>
+          <w:iCs/>
+        </w:rPr>
+        <w:t xml:space="preserve">Анализ номера обрабатываемой вершины многоугольника: если </w:t>
+      </w:r>
+      <m:oMath>
+        <m:r>
+          <w:rPr>
+            <w:rFonts w:ascii="Cambria Math" w:eastAsiaTheme="minorEastAsia" w:hAnsi="Cambria Math"/>
+          </w:rPr>
+          <m:t>j=1</m:t>
+        </m:r>
+      </m:oMath>
+      <w:r>
+        <w:rPr>
+          <w:rFonts w:eastAsiaTheme="minorEastAsia"/>
+          <w:iCs/>
+        </w:rPr>
+        <w:t xml:space="preserve"> (</w:t>
+      </w:r>
+      <w:r>
+        <w:rPr>
+          <w:rFonts w:eastAsiaTheme="minorEastAsia"/>
+          <w:iCs/>
+        </w:rPr>
+        <w:t>первая вершина</w:t>
+      </w:r>
+      <w:r>
+        <w:rPr>
+          <w:rFonts w:eastAsiaTheme="minorEastAsia"/>
+          <w:iCs/>
+        </w:rPr>
+        <w:t>)</w:t>
+      </w:r>
+      <w:r>
+        <w:rPr>
+          <w:rFonts w:eastAsiaTheme="minorEastAsia"/>
+          <w:iCs/>
+        </w:rPr>
+        <w:t xml:space="preserve">, то её координаты запоминаются в переменной </w:t>
+      </w:r>
+      <m:oMath>
+        <m:r>
+          <w:rPr>
+            <w:rFonts w:ascii="Cambria Math" w:eastAsiaTheme="minorEastAsia" w:hAnsi="Cambria Math"/>
+          </w:rPr>
+          <m:t>F(F=</m:t>
+        </m:r>
+        <m:sSub>
+          <m:sSubPr>
+            <m:ctrlPr>
+              <w:rPr>
+                <w:rFonts w:ascii="Cambria Math" w:eastAsiaTheme="minorEastAsia" w:hAnsi="Cambria Math"/>
+                <w:i/>
+                <w:iCs/>
+              </w:rPr>
+            </m:ctrlPr>
+          </m:sSubPr>
+          <m:e>
+            <m:r>
+              <w:rPr>
+                <w:rFonts w:ascii="Cambria Math" w:eastAsiaTheme="minorEastAsia" w:hAnsi="Cambria Math"/>
+              </w:rPr>
+              <m:t>P</m:t>
+            </m:r>
+          </m:e>
+          <m:sub>
+            <m:r>
+              <w:rPr>
+                <w:rFonts w:ascii="Cambria Math" w:eastAsiaTheme="minorEastAsia" w:hAnsi="Cambria Math"/>
+              </w:rPr>
+              <m:t>1</m:t>
+            </m:r>
+          </m:sub>
+        </m:sSub>
+        <m:r>
+          <w:rPr>
+            <w:rFonts w:ascii="Cambria Math" w:eastAsiaTheme="minorEastAsia" w:hAnsi="Cambria Math"/>
+          </w:rPr>
+          <m:t>)</m:t>
+        </m:r>
+      </m:oMath>
+      <w:r>
+        <w:rPr>
+          <w:rFonts w:eastAsiaTheme="minorEastAsia"/>
+          <w:iCs/>
+        </w:rPr>
+        <w:t>.</w:t>
+      </w:r>
+    </w:p>
+    <w:p>
+      <w:pPr>
+        <w:rPr>
+          <w:rFonts w:eastAsiaTheme="minorEastAsia"/>
+          <w:iCs/>
+          <w:lang w:val="en-US"/>
+        </w:rPr>
+      </w:pPr>
+      <w:r>
+        <w:rPr>
+          <w:rFonts w:eastAsiaTheme="minorEastAsia"/>
+          <w:iCs/>
+        </w:rPr>
+        <w:t xml:space="preserve">Переход к пункту </w:t>
+      </w:r>
+      <w:r>
+        <w:rPr>
+          <w:rFonts w:eastAsiaTheme="minorEastAsia"/>
+          <w:iCs/>
+          <w:lang w:val="en-US"/>
+        </w:rPr>
+        <w:t>2.2.</w:t>
+      </w:r>
+      <w:r>
+        <w:rPr>
+          <w:rFonts w:eastAsiaTheme="minorEastAsia"/>
+          <w:iCs/>
+        </w:rPr>
+        <w:t>7</w:t>
+      </w:r>
+      <w:r>
+        <w:rPr>
+          <w:rFonts w:eastAsiaTheme="minorEastAsia"/>
+          <w:iCs/>
+          <w:lang w:val="en-US"/>
+        </w:rPr>
+        <w:t>.</w:t>
+      </w:r>
+    </w:p>
+    <w:p>
+      <w:pPr>
+        <w:rPr>
+          <w:rFonts w:eastAsiaTheme="minorEastAsia"/>
+          <w:iCs/>
+        </w:rPr>
+      </w:pPr>
+      <w:r>
+        <w:rPr>
+          <w:rFonts w:eastAsiaTheme="minorEastAsia"/>
+          <w:iCs/>
+        </w:rPr>
+        <w:lastRenderedPageBreak/>
+        <w:t xml:space="preserve">2.2.2. </w:t>
+      </w:r>
+      <w:r>
+        <w:rPr>
+          <w:rFonts w:eastAsiaTheme="minorEastAsia"/>
+          <w:iCs/>
+        </w:rPr>
+        <w:t xml:space="preserve">Определение факта пересечения ребра многоугольника </w:t>
+      </w:r>
+      <m:oMath>
+        <m:r>
+          <w:rPr>
+            <w:rFonts w:ascii="Cambria Math" w:eastAsiaTheme="minorEastAsia" w:hAnsi="Cambria Math"/>
+          </w:rPr>
+          <m:t>S</m:t>
+        </m:r>
+        <m:sSub>
+          <m:sSubPr>
+            <m:ctrlPr>
+              <w:rPr>
+                <w:rFonts w:ascii="Cambria Math" w:eastAsiaTheme="minorEastAsia" w:hAnsi="Cambria Math"/>
+                <w:i/>
+                <w:iCs/>
+              </w:rPr>
+            </m:ctrlPr>
+          </m:sSubPr>
+          <m:e>
+            <m:r>
+              <w:rPr>
+                <w:rFonts w:ascii="Cambria Math" w:eastAsiaTheme="minorEastAsia" w:hAnsi="Cambria Math"/>
+              </w:rPr>
+              <m:t>P</m:t>
+            </m:r>
+          </m:e>
+          <m:sub>
+            <m:r>
+              <w:rPr>
+                <w:rFonts w:ascii="Cambria Math" w:eastAsiaTheme="minorEastAsia" w:hAnsi="Cambria Math"/>
+              </w:rPr>
+              <m:t>j</m:t>
+            </m:r>
+          </m:sub>
+        </m:sSub>
+      </m:oMath>
+      <w:r>
+        <w:rPr>
+          <w:rFonts w:eastAsiaTheme="minorEastAsia"/>
+          <w:iCs/>
+        </w:rPr>
+        <w:t xml:space="preserve"> и ребра отсекателя </w:t>
+      </w:r>
+      <m:oMath>
+        <m:sSub>
+          <m:sSubPr>
+            <m:ctrlPr>
+              <w:rPr>
+                <w:rFonts w:ascii="Cambria Math" w:eastAsiaTheme="minorEastAsia" w:hAnsi="Cambria Math"/>
+                <w:i/>
+                <w:iCs/>
+              </w:rPr>
+            </m:ctrlPr>
+          </m:sSubPr>
+          <m:e>
+            <m:r>
+              <w:rPr>
+                <w:rFonts w:ascii="Cambria Math" w:eastAsiaTheme="minorEastAsia" w:hAnsi="Cambria Math"/>
+              </w:rPr>
+              <m:t>C</m:t>
+            </m:r>
+          </m:e>
+          <m:sub>
+            <m:r>
+              <w:rPr>
+                <w:rFonts w:ascii="Cambria Math" w:eastAsiaTheme="minorEastAsia" w:hAnsi="Cambria Math"/>
+              </w:rPr>
+              <m:t>j</m:t>
+            </m:r>
+          </m:sub>
+        </m:sSub>
+        <m:sSub>
+          <m:sSubPr>
+            <m:ctrlPr>
+              <w:rPr>
+                <w:rFonts w:ascii="Cambria Math" w:eastAsiaTheme="minorEastAsia" w:hAnsi="Cambria Math"/>
+                <w:i/>
+                <w:iCs/>
+              </w:rPr>
+            </m:ctrlPr>
+          </m:sSubPr>
+          <m:e>
+            <m:r>
+              <w:rPr>
+                <w:rFonts w:ascii="Cambria Math" w:eastAsiaTheme="minorEastAsia" w:hAnsi="Cambria Math"/>
+              </w:rPr>
+              <m:t>C</m:t>
+            </m:r>
+          </m:e>
+          <m:sub>
+            <m:r>
+              <w:rPr>
+                <w:rFonts w:ascii="Cambria Math" w:eastAsiaTheme="minorEastAsia" w:hAnsi="Cambria Math"/>
+              </w:rPr>
+              <m:t>j+1</m:t>
+            </m:r>
+          </m:sub>
+        </m:sSub>
+      </m:oMath>
+      <w:r>
+        <w:rPr>
+          <w:rFonts w:eastAsiaTheme="minorEastAsia"/>
+          <w:iCs/>
+        </w:rPr>
+        <w:t>.</w:t>
+      </w:r>
+    </w:p>
+    <w:p>
+      <w:pPr>
+        <w:rPr>
+          <w:rFonts w:eastAsiaTheme="minorEastAsia"/>
+          <w:iCs/>
+        </w:rPr>
+      </w:pPr>
+      <w:r>
+        <w:rPr>
+          <w:rFonts w:eastAsiaTheme="minorEastAsia"/>
+          <w:iCs/>
+        </w:rPr>
+        <w:t xml:space="preserve">2.2.3. </w:t>
+      </w:r>
+      <w:r>
+        <w:rPr>
+          <w:rFonts w:eastAsiaTheme="minorEastAsia"/>
+          <w:iCs/>
+        </w:rPr>
+        <w:t xml:space="preserve">Если пересечение рёбер многоугольников установлено, то определение координат точки </w:t>
+      </w:r>
+      <w:r>
+        <w:rPr>
+          <w:rFonts w:eastAsiaTheme="minorEastAsia"/>
+          <w:iCs/>
+          <w:lang w:val="en-US"/>
+        </w:rPr>
+        <w:t>T</w:t>
+      </w:r>
+      <w:r>
+        <w:rPr>
+          <w:rFonts w:eastAsiaTheme="minorEastAsia"/>
+          <w:iCs/>
+        </w:rPr>
+        <w:t xml:space="preserve"> </w:t>
+      </w:r>
+      <w:r>
+        <w:rPr>
+          <w:rFonts w:eastAsiaTheme="minorEastAsia"/>
+          <w:iCs/>
+        </w:rPr>
+        <w:t>пересечения этих рёбер, иначе переход к пункту 2.2.</w:t>
+      </w:r>
+      <w:r>
+        <w:rPr>
+          <w:rFonts w:eastAsiaTheme="minorEastAsia"/>
+          <w:iCs/>
+        </w:rPr>
+        <w:t>7</w:t>
+      </w:r>
+      <w:r>
+        <w:rPr>
+          <w:rFonts w:eastAsiaTheme="minorEastAsia"/>
+          <w:iCs/>
+        </w:rPr>
+        <w:t>.</w:t>
+      </w:r>
+    </w:p>
+    <w:p>
+      <w:pPr>
+        <w:rPr>
+          <w:rFonts w:eastAsiaTheme="minorEastAsia"/>
+          <w:iCs/>
+        </w:rPr>
+      </w:pPr>
+      <w:r>
+        <w:rPr>
+          <w:rFonts w:eastAsiaTheme="minorEastAsia"/>
+          <w:iCs/>
+        </w:rPr>
+        <w:t xml:space="preserve">2.2.4. Увеличение на единицу количества вершин результирующего многоугольника </w:t>
+      </w:r>
+      <m:oMath>
+        <m:sSub>
+          <m:sSubPr>
+            <m:ctrlPr>
+              <w:rPr>
+                <w:rFonts w:ascii="Cambria Math" w:eastAsiaTheme="minorEastAsia" w:hAnsi="Cambria Math"/>
+                <w:i/>
+                <w:iCs/>
+              </w:rPr>
+            </m:ctrlPr>
+          </m:sSubPr>
+          <m:e>
+            <m:r>
+              <w:rPr>
+                <w:rFonts w:ascii="Cambria Math" w:eastAsiaTheme="minorEastAsia" w:hAnsi="Cambria Math"/>
+              </w:rPr>
+              <m:t>N</m:t>
+            </m:r>
+          </m:e>
+          <m:sub>
+            <m:r>
+              <w:rPr>
+                <w:rFonts w:ascii="Cambria Math" w:eastAsiaTheme="minorEastAsia" w:hAnsi="Cambria Math"/>
+              </w:rPr>
+              <m:t>q</m:t>
+            </m:r>
+          </m:sub>
+        </m:sSub>
+        <m:r>
+          <w:rPr>
+            <w:rFonts w:ascii="Cambria Math" w:eastAsiaTheme="minorEastAsia" w:hAnsi="Cambria Math"/>
+          </w:rPr>
+          <m:t>=</m:t>
+        </m:r>
+        <m:sSub>
+          <m:sSubPr>
+            <m:ctrlPr>
+              <w:rPr>
+                <w:rFonts w:ascii="Cambria Math" w:eastAsiaTheme="minorEastAsia" w:hAnsi="Cambria Math"/>
+                <w:i/>
+                <w:iCs/>
+              </w:rPr>
+            </m:ctrlPr>
+          </m:sSubPr>
+          <m:e>
+            <m:r>
+              <w:rPr>
+                <w:rFonts w:ascii="Cambria Math" w:eastAsiaTheme="minorEastAsia" w:hAnsi="Cambria Math"/>
+              </w:rPr>
+              <m:t>N</m:t>
+            </m:r>
+          </m:e>
+          <m:sub>
+            <m:r>
+              <w:rPr>
+                <w:rFonts w:ascii="Cambria Math" w:eastAsiaTheme="minorEastAsia" w:hAnsi="Cambria Math"/>
+              </w:rPr>
+              <m:t>q</m:t>
+            </m:r>
+          </m:sub>
+        </m:sSub>
+        <m:r>
+          <w:rPr>
+            <w:rFonts w:ascii="Cambria Math" w:eastAsiaTheme="minorEastAsia" w:hAnsi="Cambria Math"/>
+          </w:rPr>
+          <m:t>+1</m:t>
+        </m:r>
+      </m:oMath>
+      <w:r>
+        <w:rPr>
+          <w:rFonts w:eastAsiaTheme="minorEastAsia"/>
+          <w:iCs/>
+        </w:rPr>
+        <w:t xml:space="preserve">. </w:t>
+      </w:r>
+      <w:r>
+        <w:rPr>
+          <w:rFonts w:eastAsiaTheme="minorEastAsia"/>
+          <w:iCs/>
+        </w:rPr>
+        <w:t xml:space="preserve">Занесение в массив координат результирующего многоугольника координат найденной точки </w:t>
+      </w:r>
+      <m:oMath>
+        <m:r>
+          <w:rPr>
+            <w:rFonts w:ascii="Cambria Math" w:eastAsiaTheme="minorEastAsia" w:hAnsi="Cambria Math"/>
+          </w:rPr>
+          <m:t>Q</m:t>
+        </m:r>
+        <m:d>
+          <m:dPr>
+            <m:ctrlPr>
+              <w:rPr>
+                <w:rFonts w:ascii="Cambria Math" w:eastAsiaTheme="minorEastAsia" w:hAnsi="Cambria Math"/>
+                <w:i/>
+                <w:iCs/>
+              </w:rPr>
+            </m:ctrlPr>
+          </m:dPr>
+          <m:e>
+            <m:sSub>
+              <m:sSubPr>
+                <m:ctrlPr>
+                  <w:rPr>
+                    <w:rFonts w:ascii="Cambria Math" w:eastAsiaTheme="minorEastAsia" w:hAnsi="Cambria Math"/>
+                    <w:i/>
+                    <w:iCs/>
+                  </w:rPr>
+                </m:ctrlPr>
+              </m:sSubPr>
+              <m:e>
+                <m:r>
+                  <w:rPr>
+                    <w:rFonts w:ascii="Cambria Math" w:eastAsiaTheme="minorEastAsia" w:hAnsi="Cambria Math"/>
+                  </w:rPr>
+                  <m:t>N</m:t>
+                </m:r>
+              </m:e>
+              <m:sub>
+                <m:r>
+                  <w:rPr>
+                    <w:rFonts w:ascii="Cambria Math" w:eastAsiaTheme="minorEastAsia" w:hAnsi="Cambria Math"/>
+                  </w:rPr>
+                  <m:t>q</m:t>
+                </m:r>
+              </m:sub>
+            </m:sSub>
+          </m:e>
+        </m:d>
+        <m:r>
+          <w:rPr>
+            <w:rFonts w:ascii="Cambria Math" w:eastAsiaTheme="minorEastAsia" w:hAnsi="Cambria Math"/>
+          </w:rPr>
+          <m:t>=T</m:t>
+        </m:r>
+      </m:oMath>
+      <w:r>
+        <w:rPr>
+          <w:rFonts w:eastAsiaTheme="minorEastAsia"/>
+          <w:iCs/>
+        </w:rPr>
+        <w:t>.</w:t>
+      </w:r>
+    </w:p>
+    <w:p>
+      <w:pPr>
+        <w:rPr>
+          <w:rFonts w:eastAsiaTheme="minorEastAsia"/>
+          <w:iCs/>
+        </w:rPr>
+      </w:pPr>
+      <w:r>
+        <w:rPr>
+          <w:rFonts w:eastAsiaTheme="minorEastAsia"/>
+          <w:iCs/>
+        </w:rPr>
+        <w:t xml:space="preserve">2.2.5. </w:t>
+      </w:r>
+      <w:r>
+        <w:rPr>
+          <w:rFonts w:eastAsiaTheme="minorEastAsia"/>
+          <w:iCs/>
+        </w:rPr>
+        <w:t xml:space="preserve">Изменение начальной точки ребра многоугольника: присвоение переменной </w:t>
+      </w:r>
+      <m:oMath>
+        <m:r>
+          <w:rPr>
+            <w:rFonts w:ascii="Cambria Math" w:eastAsiaTheme="minorEastAsia" w:hAnsi="Cambria Math"/>
+            <w:lang w:val="en-US"/>
+          </w:rPr>
+          <m:t>S</m:t>
+        </m:r>
+      </m:oMath>
+      <w:r>
+        <w:rPr>
+          <w:rFonts w:eastAsiaTheme="minorEastAsia"/>
+          <w:iCs/>
+        </w:rPr>
+        <w:t xml:space="preserve"> </w:t>
+      </w:r>
+      <w:r>
+        <w:rPr>
+          <w:rFonts w:eastAsiaTheme="minorEastAsia"/>
+          <w:iCs/>
+        </w:rPr>
+        <w:t xml:space="preserve">значения переменной </w:t>
+      </w:r>
+      <m:oMath>
+        <m:sSub>
+          <m:sSubPr>
+            <m:ctrlPr>
+              <w:rPr>
+                <w:rFonts w:ascii="Cambria Math" w:eastAsiaTheme="minorEastAsia" w:hAnsi="Cambria Math"/>
+                <w:i/>
+                <w:iCs/>
+              </w:rPr>
+            </m:ctrlPr>
+          </m:sSubPr>
+          <m:e>
+            <m:r>
+              <w:rPr>
+                <w:rFonts w:ascii="Cambria Math" w:eastAsiaTheme="minorEastAsia" w:hAnsi="Cambria Math"/>
+              </w:rPr>
+              <m:t>P</m:t>
+            </m:r>
+          </m:e>
+          <m:sub>
+            <m:r>
+              <w:rPr>
+                <w:rFonts w:ascii="Cambria Math" w:eastAsiaTheme="minorEastAsia" w:hAnsi="Cambria Math"/>
+              </w:rPr>
+              <m:t>j</m:t>
+            </m:r>
+          </m:sub>
+        </m:sSub>
+        <m:r>
+          <w:rPr>
+            <w:rFonts w:ascii="Cambria Math" w:eastAsiaTheme="minorEastAsia" w:hAnsi="Cambria Math"/>
+          </w:rPr>
+          <m:t>:S=</m:t>
+        </m:r>
+        <m:sSub>
+          <m:sSubPr>
+            <m:ctrlPr>
+              <w:rPr>
+                <w:rFonts w:ascii="Cambria Math" w:eastAsiaTheme="minorEastAsia" w:hAnsi="Cambria Math"/>
+                <w:i/>
+                <w:iCs/>
+              </w:rPr>
+            </m:ctrlPr>
+          </m:sSubPr>
+          <m:e>
+            <m:r>
+              <w:rPr>
+                <w:rFonts w:ascii="Cambria Math" w:eastAsiaTheme="minorEastAsia" w:hAnsi="Cambria Math"/>
+              </w:rPr>
+              <m:t>P</m:t>
+            </m:r>
+          </m:e>
+          <m:sub>
+            <m:r>
+              <w:rPr>
+                <w:rFonts w:ascii="Cambria Math" w:eastAsiaTheme="minorEastAsia" w:hAnsi="Cambria Math"/>
+              </w:rPr>
+              <m:t>j</m:t>
+            </m:r>
+          </m:sub>
+        </m:sSub>
+      </m:oMath>
+    </w:p>
+    <w:p>
+      <w:pPr>
+        <w:rPr>
+          <w:rFonts w:eastAsiaTheme="minorEastAsia"/>
+          <w:iCs/>
+        </w:rPr>
+      </w:pPr>
+      <w:r>
+        <w:rPr>
+          <w:rFonts w:eastAsiaTheme="minorEastAsia"/>
+          <w:iCs/>
+        </w:rPr>
+        <w:t xml:space="preserve">2.2.6. </w:t>
+      </w:r>
+      <w:r>
+        <w:rPr>
+          <w:rFonts w:eastAsiaTheme="minorEastAsia"/>
+          <w:iCs/>
+        </w:rPr>
+        <w:t xml:space="preserve">Проверка видимости вершины </w:t>
+      </w:r>
+      <m:oMath>
+        <m:r>
+          <w:rPr>
+            <w:rFonts w:ascii="Cambria Math" w:eastAsiaTheme="minorEastAsia" w:hAnsi="Cambria Math"/>
+            <w:lang w:val="en-US"/>
+          </w:rPr>
+          <m:t>S</m:t>
+        </m:r>
+      </m:oMath>
+      <w:r>
+        <w:rPr>
+          <w:rFonts w:eastAsiaTheme="minorEastAsia"/>
+          <w:iCs/>
+        </w:rPr>
+        <w:t xml:space="preserve"> относительно ребра </w:t>
+      </w:r>
+      <m:oMath>
+        <m:sSub>
+          <m:sSubPr>
+            <m:ctrlPr>
+              <w:rPr>
+                <w:rFonts w:ascii="Cambria Math" w:eastAsiaTheme="minorEastAsia" w:hAnsi="Cambria Math"/>
+                <w:i/>
+                <w:iCs/>
+              </w:rPr>
+            </m:ctrlPr>
+          </m:sSubPr>
+          <m:e>
+            <m:r>
+              <w:rPr>
+                <w:rFonts w:ascii="Cambria Math" w:eastAsiaTheme="minorEastAsia" w:hAnsi="Cambria Math"/>
+              </w:rPr>
+              <m:t>C</m:t>
+            </m:r>
+          </m:e>
+          <m:sub>
+            <m:r>
+              <w:rPr>
+                <w:rFonts w:ascii="Cambria Math" w:eastAsiaTheme="minorEastAsia" w:hAnsi="Cambria Math"/>
+              </w:rPr>
+              <m:t>j</m:t>
+            </m:r>
+          </m:sub>
+        </m:sSub>
+        <m:sSub>
+          <m:sSubPr>
+            <m:ctrlPr>
+              <w:rPr>
+                <w:rFonts w:ascii="Cambria Math" w:eastAsiaTheme="minorEastAsia" w:hAnsi="Cambria Math"/>
+                <w:i/>
+                <w:iCs/>
+              </w:rPr>
+            </m:ctrlPr>
+          </m:sSubPr>
+          <m:e>
+            <m:r>
+              <w:rPr>
+                <w:rFonts w:ascii="Cambria Math" w:eastAsiaTheme="minorEastAsia" w:hAnsi="Cambria Math"/>
+              </w:rPr>
+              <m:t>C</m:t>
+            </m:r>
+          </m:e>
+          <m:sub>
+            <m:r>
+              <w:rPr>
+                <w:rFonts w:ascii="Cambria Math" w:eastAsiaTheme="minorEastAsia" w:hAnsi="Cambria Math"/>
+              </w:rPr>
+              <m:t>j+1</m:t>
+            </m:r>
+          </m:sub>
+        </m:sSub>
+      </m:oMath>
+      <w:r>
+        <w:rPr>
+          <w:rFonts w:eastAsiaTheme="minorEastAsia"/>
+          <w:iCs/>
+        </w:rPr>
+        <w:t xml:space="preserve">. Если вершина видима, то занесение её координат в массив </w:t>
+      </w:r>
+      <m:oMath>
+        <m:r>
+          <w:rPr>
+            <w:rFonts w:ascii="Cambria Math" w:eastAsiaTheme="minorEastAsia" w:hAnsi="Cambria Math"/>
+          </w:rPr>
+          <m:t>Q:</m:t>
+        </m:r>
+        <m:sSub>
+          <m:sSubPr>
+            <m:ctrlPr>
+              <w:rPr>
+                <w:rFonts w:ascii="Cambria Math" w:eastAsiaTheme="minorEastAsia" w:hAnsi="Cambria Math"/>
+                <w:i/>
+                <w:iCs/>
+              </w:rPr>
+            </m:ctrlPr>
+          </m:sSubPr>
+          <m:e>
+            <m:r>
+              <w:rPr>
+                <w:rFonts w:ascii="Cambria Math" w:eastAsiaTheme="minorEastAsia" w:hAnsi="Cambria Math"/>
+              </w:rPr>
+              <m:t>N</m:t>
+            </m:r>
+          </m:e>
+          <m:sub>
+            <m:r>
+              <w:rPr>
+                <w:rFonts w:ascii="Cambria Math" w:eastAsiaTheme="minorEastAsia" w:hAnsi="Cambria Math"/>
+              </w:rPr>
+              <m:t>q</m:t>
+            </m:r>
+          </m:sub>
+        </m:sSub>
+        <m:r>
+          <w:rPr>
+            <w:rFonts w:ascii="Cambria Math" w:eastAsiaTheme="minorEastAsia" w:hAnsi="Cambria Math"/>
+          </w:rPr>
+          <m:t>=</m:t>
+        </m:r>
+        <m:sSub>
+          <m:sSubPr>
+            <m:ctrlPr>
+              <w:rPr>
+                <w:rFonts w:ascii="Cambria Math" w:eastAsiaTheme="minorEastAsia" w:hAnsi="Cambria Math"/>
+                <w:i/>
+                <w:iCs/>
+              </w:rPr>
+            </m:ctrlPr>
+          </m:sSubPr>
+          <m:e>
+            <m:r>
+              <w:rPr>
+                <w:rFonts w:ascii="Cambria Math" w:eastAsiaTheme="minorEastAsia" w:hAnsi="Cambria Math"/>
+              </w:rPr>
+              <m:t>N</m:t>
+            </m:r>
+          </m:e>
+          <m:sub>
+            <m:r>
+              <w:rPr>
+                <w:rFonts w:ascii="Cambria Math" w:eastAsiaTheme="minorEastAsia" w:hAnsi="Cambria Math"/>
+              </w:rPr>
+              <m:t>q</m:t>
+            </m:r>
+          </m:sub>
+        </m:sSub>
+        <m:r>
+          <w:rPr>
+            <w:rFonts w:ascii="Cambria Math" w:eastAsiaTheme="minorEastAsia" w:hAnsi="Cambria Math"/>
+          </w:rPr>
+          <m:t>+1;Q</m:t>
+        </m:r>
+        <m:d>
+          <m:dPr>
+            <m:ctrlPr>
+              <w:rPr>
+                <w:rFonts w:ascii="Cambria Math" w:eastAsiaTheme="minorEastAsia" w:hAnsi="Cambria Math"/>
+                <w:i/>
+                <w:iCs/>
+              </w:rPr>
+            </m:ctrlPr>
+          </m:dPr>
+          <m:e>
+            <m:sSub>
+              <m:sSubPr>
+                <m:ctrlPr>
+                  <w:rPr>
+                    <w:rFonts w:ascii="Cambria Math" w:eastAsiaTheme="minorEastAsia" w:hAnsi="Cambria Math"/>
+                    <w:i/>
+                    <w:iCs/>
+                  </w:rPr>
+                </m:ctrlPr>
+              </m:sSubPr>
+              <m:e>
+                <m:r>
+                  <w:rPr>
+                    <w:rFonts w:ascii="Cambria Math" w:eastAsiaTheme="minorEastAsia" w:hAnsi="Cambria Math"/>
+                  </w:rPr>
+                  <m:t>N</m:t>
+                </m:r>
+              </m:e>
+              <m:sub>
+                <m:r>
+                  <w:rPr>
+                    <w:rFonts w:ascii="Cambria Math" w:eastAsiaTheme="minorEastAsia" w:hAnsi="Cambria Math"/>
+                  </w:rPr>
+                  <m:t>q</m:t>
+                </m:r>
+              </m:sub>
+            </m:sSub>
+          </m:e>
+        </m:d>
+        <m:r>
+          <w:rPr>
+            <w:rFonts w:ascii="Cambria Math" w:eastAsiaTheme="minorEastAsia" w:hAnsi="Cambria Math"/>
+          </w:rPr>
+          <m:t>=S</m:t>
+        </m:r>
+      </m:oMath>
+      <w:r>
+        <w:rPr>
+          <w:rFonts w:eastAsiaTheme="minorEastAsia"/>
+          <w:iCs/>
+        </w:rPr>
+        <w:t>.</w:t>
+      </w:r>
+    </w:p>
+    <w:p>
+      <w:pPr>
+        <w:rPr>
+          <w:rFonts w:eastAsiaTheme="minorEastAsia"/>
+          <w:iCs/>
+        </w:rPr>
+      </w:pPr>
+      <w:r>
+        <w:rPr>
+          <w:rFonts w:eastAsiaTheme="minorEastAsia"/>
+          <w:iCs/>
+        </w:rPr>
+        <w:t xml:space="preserve">2.2.7. </w:t>
+      </w:r>
+      <w:r>
+        <w:rPr>
+          <w:rFonts w:eastAsiaTheme="minorEastAsia"/>
+          <w:iCs/>
+        </w:rPr>
+        <w:t xml:space="preserve">Конец цикла по переменной </w:t>
+      </w:r>
+      <m:oMath>
+        <m:r>
+          <w:rPr>
+            <w:rFonts w:ascii="Cambria Math" w:eastAsiaTheme="minorEastAsia" w:hAnsi="Cambria Math"/>
+          </w:rPr>
+          <m:t>j</m:t>
+        </m:r>
+      </m:oMath>
+      <w:r>
+        <w:rPr>
+          <w:rFonts w:eastAsiaTheme="minorEastAsia"/>
+          <w:iCs/>
+        </w:rPr>
+        <w:t xml:space="preserve"> (</w:t>
+      </w:r>
+      <w:r>
+        <w:rPr>
+          <w:rFonts w:eastAsiaTheme="minorEastAsia"/>
+          <w:iCs/>
+        </w:rPr>
+        <w:t>цикл отсечения рёбер многоугольника по текущей границе отсекателя</w:t>
+      </w:r>
+      <w:r>
+        <w:rPr>
+          <w:rFonts w:eastAsiaTheme="minorEastAsia"/>
+          <w:iCs/>
+        </w:rPr>
+        <w:t>)</w:t>
+      </w:r>
+      <w:r>
+        <w:rPr>
+          <w:rFonts w:eastAsiaTheme="minorEastAsia"/>
+          <w:iCs/>
+        </w:rPr>
+        <w:t>.</w:t>
+      </w:r>
+    </w:p>
+    <w:p>
+      <w:pPr>
+        <w:rPr>
+          <w:rFonts w:eastAsiaTheme="minorEastAsia"/>
+        </w:rPr>
+      </w:pPr>
+      <w:r>
+        <w:t>2.3. Провер</w:t>
+      </w:r>
+      <w:r>
+        <w:t>к</w:t>
+      </w:r>
+      <w:r>
+        <w:t xml:space="preserve">а ненулевого количества вершин в результирующем массиве: если </w:t>
+      </w:r>
+      <m:oMath>
+        <m:sSub>
+          <m:sSubPr>
+            <m:ctrlPr>
+              <w:rPr>
+                <w:rFonts w:ascii="Cambria Math" w:hAnsi="Cambria Math"/>
+                <w:i/>
+              </w:rPr>
+            </m:ctrlPr>
+          </m:sSubPr>
+          <m:e>
+            <m:r>
+              <w:rPr>
+                <w:rFonts w:ascii="Cambria Math" w:hAnsi="Cambria Math"/>
+              </w:rPr>
+              <m:t>N</m:t>
+            </m:r>
+          </m:e>
+          <m:sub>
+            <m:r>
+              <w:rPr>
+                <w:rFonts w:ascii="Cambria Math" w:hAnsi="Cambria Math"/>
+              </w:rPr>
+              <m:t>q</m:t>
+            </m:r>
+          </m:sub>
+        </m:sSub>
+        <m:r>
+          <w:rPr>
+            <w:rFonts w:ascii="Cambria Math" w:hAnsi="Cambria Math"/>
+          </w:rPr>
+          <m:t>=0</m:t>
+        </m:r>
+      </m:oMath>
+      <w:r>
+        <w:rPr>
+          <w:rFonts w:eastAsiaTheme="minorEastAsia"/>
+        </w:rPr>
+        <w:t xml:space="preserve">, </w:t>
+      </w:r>
+      <w:r>
+        <w:rPr>
+          <w:rFonts w:eastAsiaTheme="minorEastAsia"/>
+        </w:rPr>
+        <w:t xml:space="preserve">то переход к пункту </w:t>
+      </w:r>
+      <w:r>
+        <w:rPr>
+          <w:rFonts w:eastAsiaTheme="minorEastAsia"/>
+        </w:rPr>
+        <w:t xml:space="preserve">2.10 </w:t>
+      </w:r>
+      <w:r>
+        <w:rPr>
+          <w:rFonts w:eastAsiaTheme="minorEastAsia"/>
+        </w:rPr>
+        <w:t>(многоугольник невидим относительно текущей границы отсекателя, следовательно, он невидим относительно всего отсекателя).</w:t>
+      </w:r>
+    </w:p>
+    <w:p>
+      <w:pPr>
+        <w:rPr>
+          <w:rFonts w:eastAsiaTheme="minorEastAsia"/>
+        </w:rPr>
+      </w:pPr>
+      <w:r>
+        <w:t xml:space="preserve">2.4. Проверка факта пересечения ребра многоугольника </w:t>
+      </w:r>
+      <m:oMath>
+        <m:r>
+          <w:rPr>
+            <w:rFonts w:ascii="Cambria Math" w:hAnsi="Cambria Math"/>
+            <w:lang w:val="en-US"/>
+          </w:rPr>
+          <m:t>SF</m:t>
+        </m:r>
+      </m:oMath>
+      <w:r>
+        <w:rPr>
+          <w:rFonts w:eastAsiaTheme="minorEastAsia"/>
+        </w:rPr>
+        <w:t xml:space="preserve"> </w:t>
+      </w:r>
+      <w:r>
+        <w:rPr>
+          <w:rFonts w:eastAsiaTheme="minorEastAsia"/>
+        </w:rPr>
+        <w:t xml:space="preserve">с ребром </w:t>
+      </w:r>
+      <w:r>
+        <w:rPr>
+          <w:rFonts w:eastAsiaTheme="minorEastAsia"/>
+        </w:rPr>
+        <w:t xml:space="preserve">отсекателя </w:t>
+      </w:r>
+      <m:oMath>
+        <m:sSub>
+          <m:sSubPr>
+            <m:ctrlPr>
+              <w:rPr>
+                <w:rFonts w:ascii="Cambria Math" w:eastAsiaTheme="minorEastAsia" w:hAnsi="Cambria Math"/>
+                <w:i/>
+              </w:rPr>
+            </m:ctrlPr>
+          </m:sSubPr>
+          <m:e>
+            <m:r>
+              <w:rPr>
+                <w:rFonts w:ascii="Cambria Math" w:eastAsiaTheme="minorEastAsia" w:hAnsi="Cambria Math"/>
+              </w:rPr>
+              <m:t>C</m:t>
+            </m:r>
+          </m:e>
+          <m:sub>
+            <m:r>
+              <w:rPr>
+                <w:rFonts w:ascii="Cambria Math" w:eastAsiaTheme="minorEastAsia" w:hAnsi="Cambria Math"/>
+              </w:rPr>
+              <m:t>j</m:t>
+            </m:r>
+          </m:sub>
+        </m:sSub>
+        <m:sSub>
+          <m:sSubPr>
+            <m:ctrlPr>
+              <w:rPr>
+                <w:rFonts w:ascii="Cambria Math" w:eastAsiaTheme="minorEastAsia" w:hAnsi="Cambria Math"/>
+                <w:i/>
+              </w:rPr>
+            </m:ctrlPr>
+          </m:sSubPr>
+          <m:e>
+            <m:r>
+              <w:rPr>
+                <w:rFonts w:ascii="Cambria Math" w:eastAsiaTheme="minorEastAsia" w:hAnsi="Cambria Math"/>
+              </w:rPr>
+              <m:t>C</m:t>
+            </m:r>
+          </m:e>
+          <m:sub>
+            <m:r>
+              <w:rPr>
+                <w:rFonts w:ascii="Cambria Math" w:eastAsiaTheme="minorEastAsia" w:hAnsi="Cambria Math"/>
+              </w:rPr>
+              <m:t>j+1</m:t>
+            </m:r>
+          </m:sub>
+        </m:sSub>
+      </m:oMath>
+      <w:r>
+        <w:rPr>
+          <w:rFonts w:eastAsiaTheme="minorEastAsia"/>
+        </w:rPr>
+        <w:t>.</w:t>
+      </w:r>
+    </w:p>
+    <w:p>
+      <w:pPr>
+        <w:rPr>
+          <w:rFonts w:eastAsiaTheme="minorEastAsia"/>
+        </w:rPr>
+      </w:pPr>
+      <w:r>
+        <w:rPr>
+          <w:rFonts w:eastAsiaTheme="minorEastAsia"/>
+        </w:rPr>
+        <w:t xml:space="preserve">2.5. Если отсечение рёбер многоугольников установлено, то определение координат точки </w:t>
+      </w:r>
+      <m:oMath>
+        <m:r>
+          <w:rPr>
+            <w:rFonts w:ascii="Cambria Math" w:eastAsiaTheme="minorEastAsia" w:hAnsi="Cambria Math"/>
+            <w:lang w:val="en-US"/>
+          </w:rPr>
+          <m:t>T</m:t>
+        </m:r>
+      </m:oMath>
+      <w:r>
+        <w:rPr>
+          <w:rFonts w:eastAsiaTheme="minorEastAsia"/>
+        </w:rPr>
+        <w:t xml:space="preserve"> </w:t>
+      </w:r>
+      <w:r>
+        <w:rPr>
+          <w:rFonts w:eastAsiaTheme="minorEastAsia"/>
+        </w:rPr>
+        <w:t>пересечения этих рёбер, иначе переход к пункту 2.</w:t>
+      </w:r>
+    </w:p>
+    <w:p>
+      <w:pPr>
+        <w:rPr>
+          <w:rFonts w:eastAsiaTheme="minorEastAsia"/>
+        </w:rPr>
+      </w:pPr>
+      <w:r>
+        <w:rPr>
+          <w:rFonts w:eastAsiaTheme="minorEastAsia"/>
+        </w:rPr>
+        <w:t xml:space="preserve">2.6. Увеличение на единицу количества вершин результирующего многоугольника </w:t>
+      </w:r>
+      <m:oMath>
+        <m:sSub>
+          <m:sSubPr>
+            <m:ctrlPr>
+              <w:rPr>
+                <w:rFonts w:ascii="Cambria Math" w:eastAsiaTheme="minorEastAsia" w:hAnsi="Cambria Math"/>
+                <w:i/>
+              </w:rPr>
+            </m:ctrlPr>
+          </m:sSubPr>
+          <m:e>
+            <m:r>
+              <w:rPr>
+                <w:rFonts w:ascii="Cambria Math" w:eastAsiaTheme="minorEastAsia" w:hAnsi="Cambria Math"/>
+              </w:rPr>
+              <m:t>N</m:t>
+            </m:r>
+          </m:e>
+          <m:sub>
+            <m:r>
+              <w:rPr>
+                <w:rFonts w:ascii="Cambria Math" w:eastAsiaTheme="minorEastAsia" w:hAnsi="Cambria Math"/>
+              </w:rPr>
+              <m:t>q</m:t>
+            </m:r>
+          </m:sub>
+        </m:sSub>
+        <m:r>
+          <w:rPr>
+            <w:rFonts w:ascii="Cambria Math" w:eastAsiaTheme="minorEastAsia" w:hAnsi="Cambria Math"/>
+          </w:rPr>
+          <m:t>=</m:t>
+        </m:r>
+        <m:sSub>
+          <m:sSubPr>
+            <m:ctrlPr>
+              <w:rPr>
+                <w:rFonts w:ascii="Cambria Math" w:eastAsiaTheme="minorEastAsia" w:hAnsi="Cambria Math"/>
+                <w:i/>
+              </w:rPr>
+            </m:ctrlPr>
+          </m:sSubPr>
+          <m:e>
+            <m:r>
+              <w:rPr>
+                <w:rFonts w:ascii="Cambria Math" w:eastAsiaTheme="minorEastAsia" w:hAnsi="Cambria Math"/>
+              </w:rPr>
+              <m:t>N</m:t>
+            </m:r>
+          </m:e>
+          <m:sub>
+            <m:r>
+              <w:rPr>
+                <w:rFonts w:ascii="Cambria Math" w:eastAsiaTheme="minorEastAsia" w:hAnsi="Cambria Math"/>
+              </w:rPr>
+              <m:t>q+1</m:t>
+            </m:r>
+          </m:sub>
+        </m:sSub>
+      </m:oMath>
+      <w:r>
+        <w:rPr>
+          <w:rFonts w:eastAsiaTheme="minorEastAsia"/>
+        </w:rPr>
+        <w:t xml:space="preserve">. </w:t>
+      </w:r>
+      <w:r>
+        <w:rPr>
+          <w:rFonts w:eastAsiaTheme="minorEastAsia"/>
+        </w:rPr>
+        <w:t xml:space="preserve">Занесение в массив координат результирующего многоугольника координат найденной точки </w:t>
+      </w:r>
+      <m:oMath>
+        <m:r>
+          <w:rPr>
+            <w:rFonts w:ascii="Cambria Math" w:eastAsiaTheme="minorEastAsia" w:hAnsi="Cambria Math"/>
+          </w:rPr>
+          <m:t>Q</m:t>
+        </m:r>
+        <m:d>
+          <m:dPr>
+            <m:ctrlPr>
+              <w:rPr>
+                <w:rFonts w:ascii="Cambria Math" w:eastAsiaTheme="minorEastAsia" w:hAnsi="Cambria Math"/>
+                <w:i/>
+              </w:rPr>
+            </m:ctrlPr>
+          </m:dPr>
+          <m:e>
+            <m:sSub>
+              <m:sSubPr>
+                <m:ctrlPr>
+                  <w:rPr>
+                    <w:rFonts w:ascii="Cambria Math" w:eastAsiaTheme="minorEastAsia" w:hAnsi="Cambria Math"/>
+                    <w:i/>
+                  </w:rPr>
+                </m:ctrlPr>
+              </m:sSubPr>
+              <m:e>
+                <m:r>
+                  <w:rPr>
+                    <w:rFonts w:ascii="Cambria Math" w:eastAsiaTheme="minorEastAsia" w:hAnsi="Cambria Math"/>
+                  </w:rPr>
+                  <m:t>N</m:t>
+                </m:r>
+              </m:e>
+              <m:sub>
+                <m:r>
+                  <w:rPr>
+                    <w:rFonts w:ascii="Cambria Math" w:eastAsiaTheme="minorEastAsia" w:hAnsi="Cambria Math"/>
+                  </w:rPr>
+                  <m:t>q</m:t>
+                </m:r>
+              </m:sub>
+            </m:sSub>
+          </m:e>
+        </m:d>
+        <m:r>
+          <w:rPr>
+            <w:rFonts w:ascii="Cambria Math" w:eastAsiaTheme="minorEastAsia" w:hAnsi="Cambria Math"/>
+          </w:rPr>
+          <m:t>=T</m:t>
+        </m:r>
+      </m:oMath>
+      <w:r>
+        <w:rPr>
+          <w:rFonts w:eastAsiaTheme="minorEastAsia"/>
+        </w:rPr>
+        <w:t>.</w:t>
+      </w:r>
+    </w:p>
+    <w:p>
+      <w:pPr>
+        <w:rPr>
+          <w:rFonts w:eastAsiaTheme="minorEastAsia"/>
+        </w:rPr>
+      </w:pPr>
+      <w:r>
+        <w:rPr>
+          <w:rFonts w:eastAsiaTheme="minorEastAsia"/>
+        </w:rPr>
+        <w:t xml:space="preserve">2.7. Присвоение полученных </w:t>
+      </w:r>
+      <w:r>
+        <w:rPr>
+          <w:rFonts w:eastAsiaTheme="minorEastAsia"/>
+        </w:rPr>
+        <w:t xml:space="preserve">значений </w:t>
+      </w:r>
+      <w:r>
+        <w:rPr>
+          <w:rFonts w:eastAsiaTheme="minorEastAsia"/>
+        </w:rPr>
+        <w:t xml:space="preserve">количества вершин и их координат исходного многоугольника: </w:t>
+      </w:r>
+      <m:oMath>
+        <m:sSub>
+          <m:sSubPr>
+            <m:ctrlPr>
+              <w:rPr>
+                <w:rFonts w:ascii="Cambria Math" w:eastAsiaTheme="minorEastAsia" w:hAnsi="Cambria Math"/>
+                <w:i/>
+              </w:rPr>
+            </m:ctrlPr>
+          </m:sSubPr>
+          <m:e>
+            <m:r>
+              <w:rPr>
+                <w:rFonts w:ascii="Cambria Math" w:eastAsiaTheme="minorEastAsia" w:hAnsi="Cambria Math"/>
+              </w:rPr>
+              <m:t>N</m:t>
+            </m:r>
+          </m:e>
+          <m:sub>
+            <m:r>
+              <w:rPr>
+                <w:rFonts w:ascii="Cambria Math" w:eastAsiaTheme="minorEastAsia" w:hAnsi="Cambria Math"/>
+              </w:rPr>
+              <m:t>p</m:t>
+            </m:r>
+          </m:sub>
+        </m:sSub>
+        <m:r>
+          <w:rPr>
+            <w:rFonts w:ascii="Cambria Math" w:eastAsiaTheme="minorEastAsia" w:hAnsi="Cambria Math"/>
+          </w:rPr>
+          <m:t>=</m:t>
+        </m:r>
+        <m:sSub>
+          <m:sSubPr>
+            <m:ctrlPr>
+              <w:rPr>
+                <w:rFonts w:ascii="Cambria Math" w:eastAsiaTheme="minorEastAsia" w:hAnsi="Cambria Math"/>
+                <w:i/>
+              </w:rPr>
+            </m:ctrlPr>
+          </m:sSubPr>
+          <m:e>
+            <m:r>
+              <w:rPr>
+                <w:rFonts w:ascii="Cambria Math" w:eastAsiaTheme="minorEastAsia" w:hAnsi="Cambria Math"/>
+              </w:rPr>
+              <m:t>N</m:t>
+            </m:r>
+          </m:e>
+          <m:sub>
+            <m:r>
+              <w:rPr>
+                <w:rFonts w:ascii="Cambria Math" w:eastAsiaTheme="minorEastAsia" w:hAnsi="Cambria Math"/>
+              </w:rPr>
+              <m:t>q</m:t>
+            </m:r>
+          </m:sub>
+        </m:sSub>
+        <m:r>
+          <w:rPr>
+            <w:rFonts w:ascii="Cambria Math" w:eastAsiaTheme="minorEastAsia" w:hAnsi="Cambria Math"/>
+          </w:rPr>
+          <m:t>, P=Q</m:t>
+        </m:r>
+      </m:oMath>
+      <w:r>
+        <w:rPr>
+          <w:rFonts w:eastAsiaTheme="minorEastAsia"/>
+        </w:rPr>
+        <w:t xml:space="preserve"> (</w:t>
+      </w:r>
+      <w:r>
+        <w:rPr>
+          <w:rFonts w:eastAsiaTheme="minorEastAsia"/>
+        </w:rPr>
+        <w:t>полученный многоугольника отсекается далее следующей стороной отсекателя</w:t>
+      </w:r>
+      <w:r>
+        <w:rPr>
+          <w:rFonts w:eastAsiaTheme="minorEastAsia"/>
+        </w:rPr>
+        <w:t>)</w:t>
+      </w:r>
+      <w:r>
+        <w:rPr>
+          <w:rFonts w:eastAsiaTheme="minorEastAsia"/>
+        </w:rPr>
+        <w:t>.</w:t>
+      </w:r>
+    </w:p>
+    <w:p>
+      <w:pPr>
+        <w:rPr>
+          <w:rFonts w:eastAsiaTheme="minorEastAsia"/>
+        </w:rPr>
+      </w:pPr>
+      <w:r>
+        <w:rPr>
+          <w:rFonts w:eastAsiaTheme="minorEastAsia"/>
+        </w:rPr>
+        <w:t xml:space="preserve">2.8. Конец цикла по переменной </w:t>
+      </w:r>
+      <m:oMath>
+        <m:r>
+          <w:rPr>
+            <w:rFonts w:ascii="Cambria Math" w:eastAsiaTheme="minorEastAsia" w:hAnsi="Cambria Math"/>
+            <w:lang w:val="en-US"/>
+          </w:rPr>
+          <m:t>i</m:t>
+        </m:r>
+      </m:oMath>
+      <w:r>
+        <w:rPr>
+          <w:rFonts w:eastAsiaTheme="minorEastAsia"/>
+        </w:rPr>
+        <w:t xml:space="preserve"> </w:t>
+      </w:r>
+      <w:r>
+        <w:rPr>
+          <w:rFonts w:eastAsiaTheme="minorEastAsia"/>
+        </w:rPr>
+        <w:t>(цикл отсечения по все границам отсекателя).</w:t>
+      </w:r>
+    </w:p>
+    <w:p>
+      <w:pPr>
+        <w:rPr>
+          <w:rFonts w:eastAsiaTheme="minorEastAsia"/>
+          <w:lang w:val="en-US"/>
+        </w:rPr>
+      </w:pPr>
+      <w:r>
+        <w:rPr>
+          <w:rFonts w:eastAsiaTheme="minorEastAsia"/>
+        </w:rPr>
+        <w:t xml:space="preserve">2.9. Визуализация полученного многоугольника </w:t>
+      </w:r>
+      <w:r>
+        <w:rPr>
+          <w:rFonts w:eastAsiaTheme="minorEastAsia"/>
+          <w:lang w:val="en-US"/>
+        </w:rPr>
+        <w:t>P.</w:t>
+      </w:r>
+    </w:p>
+    <w:p>
+      <w:pPr>
+        <w:rPr>
+          <w:i/>
+        </w:rPr>
+      </w:pPr>
+      <w:r>
+        <w:rPr>
+          <w:rFonts w:eastAsiaTheme="minorEastAsia"/>
+          <w:lang w:val="en-US"/>
+        </w:rPr>
+        <w:t xml:space="preserve">2.10. </w:t>
+      </w:r>
+      <w:r>
+        <w:rPr>
+          <w:rFonts w:eastAsiaTheme="minorEastAsia"/>
+        </w:rPr>
+        <w:t>Конец алгоритма.</w:t>
+      </w:r>
+    </w:p>
+    <w:p>
+      <w:pPr>
         <w:pStyle w:val="1"/>
       </w:pPr>
       <w:bookmarkStart w:id="4" w:name="_Toc41760927"/>
       <w:r>
+        <w:lastRenderedPageBreak/>
         <w:t>Практическая часть</w:t>
       </w:r>
       <w:bookmarkEnd w:id="4"/>
@@ -6373,7 +8226,7 @@
 </file>
 
 <file path=customXml/itemProps1.xml><?xml version="1.0" encoding="utf-8"?>
-<ds:datastoreItem xmlns:ds="http://schemas.openxmlformats.org/officeDocument/2006/customXml" ds:itemID="{E2095976-70D5-49C2-9829-3097F9469579}">
+<ds:datastoreItem xmlns:ds="http://schemas.openxmlformats.org/officeDocument/2006/customXml" ds:itemID="{4EC5712C-31CA-4137-9BAE-0CB51117658F}">
   <ds:schemaRefs>
     <ds:schemaRef ds:uri="http://schemas.openxmlformats.org/officeDocument/2006/bibliography"/>
   </ds:schemaRefs>

</xml_diff>

<commit_message>
FIX: some text fixes
</commit_message>
<xml_diff>
--- a/lab_09/Якуба 9.docx
+++ b/lab_09/Якуба 9.docx
@@ -1025,7 +1025,7 @@
           <w:r>
             <w:fldChar w:fldCharType="separate"/>
           </w:r>
-          <w:hyperlink w:anchor="_Toc41760924" w:history="1">
+          <w:hyperlink w:anchor="_Toc41841065" w:history="1">
             <w:r>
               <w:rPr>
                 <w:rStyle w:val="a5"/>
@@ -1052,7 +1052,7 @@
                 <w:noProof/>
                 <w:webHidden/>
               </w:rPr>
-              <w:instrText xml:space="preserve"> PAGEREF _Toc41760924 \h </w:instrText>
+              <w:instrText xml:space="preserve"> PAGEREF _Toc41841065 \h </w:instrText>
             </w:r>
             <w:r>
               <w:rPr>
@@ -1072,7 +1072,7 @@
                 <w:noProof/>
                 <w:webHidden/>
               </w:rPr>
-              <w:t>2</w:t>
+              <w:t>3</w:t>
             </w:r>
             <w:r>
               <w:rPr>
@@ -1096,7 +1096,7 @@
               <w:lang w:eastAsia="ru-RU"/>
             </w:rPr>
           </w:pPr>
-          <w:hyperlink w:anchor="_Toc41760925" w:history="1">
+          <w:hyperlink w:anchor="_Toc41841066" w:history="1">
             <w:r>
               <w:rPr>
                 <w:rStyle w:val="a5"/>
@@ -1123,7 +1123,7 @@
                 <w:noProof/>
                 <w:webHidden/>
               </w:rPr>
-              <w:instrText xml:space="preserve"> PAGEREF _Toc41760925 \h </w:instrText>
+              <w:instrText xml:space="preserve"> PAGEREF _Toc41841066 \h </w:instrText>
             </w:r>
             <w:r>
               <w:rPr>
@@ -1143,7 +1143,7 @@
                 <w:noProof/>
                 <w:webHidden/>
               </w:rPr>
-              <w:t>2</w:t>
+              <w:t>3</w:t>
             </w:r>
             <w:r>
               <w:rPr>
@@ -1167,7 +1167,7 @@
               <w:lang w:eastAsia="ru-RU"/>
             </w:rPr>
           </w:pPr>
-          <w:hyperlink w:anchor="_Toc41760926" w:history="1">
+          <w:hyperlink w:anchor="_Toc41841067" w:history="1">
             <w:r>
               <w:rPr>
                 <w:rStyle w:val="a5"/>
@@ -1194,7 +1194,7 @@
                 <w:noProof/>
                 <w:webHidden/>
               </w:rPr>
-              <w:instrText xml:space="preserve"> PAGEREF _Toc41760926 \h </w:instrText>
+              <w:instrText xml:space="preserve"> PAGEREF _Toc41841067 \h </w:instrText>
             </w:r>
             <w:r>
               <w:rPr>
@@ -1215,6 +1215,361 @@
                 <w:webHidden/>
               </w:rPr>
               <w:t>3</w:t>
+            </w:r>
+            <w:r>
+              <w:rPr>
+                <w:noProof/>
+                <w:webHidden/>
+              </w:rPr>
+              <w:fldChar w:fldCharType="end"/>
+            </w:r>
+          </w:hyperlink>
+        </w:p>
+        <w:p>
+          <w:pPr>
+            <w:pStyle w:val="21"/>
+            <w:tabs>
+              <w:tab w:val="right" w:leader="dot" w:pos="9345"/>
+            </w:tabs>
+            <w:rPr>
+              <w:rFonts w:asciiTheme="minorHAnsi" w:eastAsiaTheme="minorEastAsia" w:hAnsiTheme="minorHAnsi"/>
+              <w:noProof/>
+              <w:sz w:val="22"/>
+              <w:lang w:eastAsia="ru-RU"/>
+            </w:rPr>
+          </w:pPr>
+          <w:hyperlink w:anchor="_Toc41841068" w:history="1">
+            <w:r>
+              <w:rPr>
+                <w:rStyle w:val="a5"/>
+                <w:noProof/>
+              </w:rPr>
+              <w:t>Отсечение многоугольников выпуклым отсекателем (алгоритм Сазерленда-Ходжмена)</w:t>
+            </w:r>
+            <w:r>
+              <w:rPr>
+                <w:noProof/>
+                <w:webHidden/>
+              </w:rPr>
+              <w:tab/>
+            </w:r>
+            <w:r>
+              <w:rPr>
+                <w:noProof/>
+                <w:webHidden/>
+              </w:rPr>
+              <w:fldChar w:fldCharType="begin"/>
+            </w:r>
+            <w:r>
+              <w:rPr>
+                <w:noProof/>
+                <w:webHidden/>
+              </w:rPr>
+              <w:instrText xml:space="preserve"> PAGEREF _Toc41841068 \h </w:instrText>
+            </w:r>
+            <w:r>
+              <w:rPr>
+                <w:noProof/>
+                <w:webHidden/>
+              </w:rPr>
+            </w:r>
+            <w:r>
+              <w:rPr>
+                <w:noProof/>
+                <w:webHidden/>
+              </w:rPr>
+              <w:fldChar w:fldCharType="separate"/>
+            </w:r>
+            <w:r>
+              <w:rPr>
+                <w:noProof/>
+                <w:webHidden/>
+              </w:rPr>
+              <w:t>3</w:t>
+            </w:r>
+            <w:r>
+              <w:rPr>
+                <w:noProof/>
+                <w:webHidden/>
+              </w:rPr>
+              <w:fldChar w:fldCharType="end"/>
+            </w:r>
+          </w:hyperlink>
+        </w:p>
+        <w:p>
+          <w:pPr>
+            <w:pStyle w:val="21"/>
+            <w:tabs>
+              <w:tab w:val="right" w:leader="dot" w:pos="9345"/>
+            </w:tabs>
+            <w:rPr>
+              <w:rFonts w:asciiTheme="minorHAnsi" w:eastAsiaTheme="minorEastAsia" w:hAnsiTheme="minorHAnsi"/>
+              <w:noProof/>
+              <w:sz w:val="22"/>
+              <w:lang w:eastAsia="ru-RU"/>
+            </w:rPr>
+          </w:pPr>
+          <w:hyperlink w:anchor="_Toc41841069" w:history="1">
+            <w:r>
+              <w:rPr>
+                <w:rStyle w:val="a5"/>
+                <w:noProof/>
+              </w:rPr>
+              <w:t>Определение видимости точки относительно стороны отсекателя</w:t>
+            </w:r>
+            <w:r>
+              <w:rPr>
+                <w:noProof/>
+                <w:webHidden/>
+              </w:rPr>
+              <w:tab/>
+            </w:r>
+            <w:r>
+              <w:rPr>
+                <w:noProof/>
+                <w:webHidden/>
+              </w:rPr>
+              <w:fldChar w:fldCharType="begin"/>
+            </w:r>
+            <w:r>
+              <w:rPr>
+                <w:noProof/>
+                <w:webHidden/>
+              </w:rPr>
+              <w:instrText xml:space="preserve"> PAGEREF _Toc41841069 \h </w:instrText>
+            </w:r>
+            <w:r>
+              <w:rPr>
+                <w:noProof/>
+                <w:webHidden/>
+              </w:rPr>
+            </w:r>
+            <w:r>
+              <w:rPr>
+                <w:noProof/>
+                <w:webHidden/>
+              </w:rPr>
+              <w:fldChar w:fldCharType="separate"/>
+            </w:r>
+            <w:r>
+              <w:rPr>
+                <w:noProof/>
+                <w:webHidden/>
+              </w:rPr>
+              <w:t>7</w:t>
+            </w:r>
+            <w:r>
+              <w:rPr>
+                <w:noProof/>
+                <w:webHidden/>
+              </w:rPr>
+              <w:fldChar w:fldCharType="end"/>
+            </w:r>
+          </w:hyperlink>
+        </w:p>
+        <w:p>
+          <w:pPr>
+            <w:pStyle w:val="21"/>
+            <w:tabs>
+              <w:tab w:val="right" w:leader="dot" w:pos="9345"/>
+            </w:tabs>
+            <w:rPr>
+              <w:rFonts w:asciiTheme="minorHAnsi" w:eastAsiaTheme="minorEastAsia" w:hAnsiTheme="minorHAnsi"/>
+              <w:noProof/>
+              <w:sz w:val="22"/>
+              <w:lang w:eastAsia="ru-RU"/>
+            </w:rPr>
+          </w:pPr>
+          <w:hyperlink w:anchor="_Toc41841070" w:history="1">
+            <w:r>
+              <w:rPr>
+                <w:rStyle w:val="a5"/>
+                <w:noProof/>
+              </w:rPr>
+              <w:t>Определение точки пересечения ребра отсекаемого многоугольника с границей отсекателя</w:t>
+            </w:r>
+            <w:r>
+              <w:rPr>
+                <w:noProof/>
+                <w:webHidden/>
+              </w:rPr>
+              <w:tab/>
+            </w:r>
+            <w:r>
+              <w:rPr>
+                <w:noProof/>
+                <w:webHidden/>
+              </w:rPr>
+              <w:fldChar w:fldCharType="begin"/>
+            </w:r>
+            <w:r>
+              <w:rPr>
+                <w:noProof/>
+                <w:webHidden/>
+              </w:rPr>
+              <w:instrText xml:space="preserve"> PAGEREF _Toc41841070 \h </w:instrText>
+            </w:r>
+            <w:r>
+              <w:rPr>
+                <w:noProof/>
+                <w:webHidden/>
+              </w:rPr>
+            </w:r>
+            <w:r>
+              <w:rPr>
+                <w:noProof/>
+                <w:webHidden/>
+              </w:rPr>
+              <w:fldChar w:fldCharType="separate"/>
+            </w:r>
+            <w:r>
+              <w:rPr>
+                <w:noProof/>
+                <w:webHidden/>
+              </w:rPr>
+              <w:t>9</w:t>
+            </w:r>
+            <w:r>
+              <w:rPr>
+                <w:noProof/>
+                <w:webHidden/>
+              </w:rPr>
+              <w:fldChar w:fldCharType="end"/>
+            </w:r>
+          </w:hyperlink>
+        </w:p>
+        <w:p>
+          <w:pPr>
+            <w:pStyle w:val="21"/>
+            <w:tabs>
+              <w:tab w:val="right" w:leader="dot" w:pos="9345"/>
+            </w:tabs>
+            <w:rPr>
+              <w:rFonts w:asciiTheme="minorHAnsi" w:eastAsiaTheme="minorEastAsia" w:hAnsiTheme="minorHAnsi"/>
+              <w:noProof/>
+              <w:sz w:val="22"/>
+              <w:lang w:eastAsia="ru-RU"/>
+            </w:rPr>
+          </w:pPr>
+          <w:hyperlink w:anchor="_Toc41841071" w:history="1">
+            <w:r>
+              <w:rPr>
+                <w:rStyle w:val="a5"/>
+                <w:noProof/>
+              </w:rPr>
+              <w:t>Расположение рёбер многоугольника относительно внутренней области отсекателя</w:t>
+            </w:r>
+            <w:r>
+              <w:rPr>
+                <w:noProof/>
+                <w:webHidden/>
+              </w:rPr>
+              <w:tab/>
+            </w:r>
+            <w:r>
+              <w:rPr>
+                <w:noProof/>
+                <w:webHidden/>
+              </w:rPr>
+              <w:fldChar w:fldCharType="begin"/>
+            </w:r>
+            <w:r>
+              <w:rPr>
+                <w:noProof/>
+                <w:webHidden/>
+              </w:rPr>
+              <w:instrText xml:space="preserve"> PAGEREF _Toc41841071 \h </w:instrText>
+            </w:r>
+            <w:r>
+              <w:rPr>
+                <w:noProof/>
+                <w:webHidden/>
+              </w:rPr>
+            </w:r>
+            <w:r>
+              <w:rPr>
+                <w:noProof/>
+                <w:webHidden/>
+              </w:rPr>
+              <w:fldChar w:fldCharType="separate"/>
+            </w:r>
+            <w:r>
+              <w:rPr>
+                <w:noProof/>
+                <w:webHidden/>
+              </w:rPr>
+              <w:t>9</w:t>
+            </w:r>
+            <w:r>
+              <w:rPr>
+                <w:noProof/>
+                <w:webHidden/>
+              </w:rPr>
+              <w:fldChar w:fldCharType="end"/>
+            </w:r>
+          </w:hyperlink>
+        </w:p>
+        <w:p>
+          <w:pPr>
+            <w:pStyle w:val="21"/>
+            <w:tabs>
+              <w:tab w:val="right" w:leader="dot" w:pos="9345"/>
+            </w:tabs>
+            <w:rPr>
+              <w:rFonts w:asciiTheme="minorHAnsi" w:eastAsiaTheme="minorEastAsia" w:hAnsiTheme="minorHAnsi"/>
+              <w:noProof/>
+              <w:sz w:val="22"/>
+              <w:lang w:eastAsia="ru-RU"/>
+            </w:rPr>
+          </w:pPr>
+          <w:hyperlink w:anchor="_Toc41841072" w:history="1">
+            <w:r>
+              <w:rPr>
+                <w:rStyle w:val="a5"/>
+                <w:noProof/>
+              </w:rPr>
+              <w:t>Недостаток алгоритма</w:t>
+            </w:r>
+            <w:r>
+              <w:rPr>
+                <w:noProof/>
+                <w:webHidden/>
+              </w:rPr>
+              <w:tab/>
+            </w:r>
+            <w:r>
+              <w:rPr>
+                <w:noProof/>
+                <w:webHidden/>
+              </w:rPr>
+              <w:fldChar w:fldCharType="begin"/>
+            </w:r>
+            <w:r>
+              <w:rPr>
+                <w:noProof/>
+                <w:webHidden/>
+              </w:rPr>
+              <w:instrText xml:space="preserve"> PAGEREF _Toc41841072 \h </w:instrText>
+            </w:r>
+            <w:r>
+              <w:rPr>
+                <w:noProof/>
+                <w:webHidden/>
+              </w:rPr>
+            </w:r>
+            <w:r>
+              <w:rPr>
+                <w:noProof/>
+                <w:webHidden/>
+              </w:rPr>
+              <w:fldChar w:fldCharType="separate"/>
+            </w:r>
+            <w:r>
+              <w:rPr>
+                <w:noProof/>
+                <w:webHidden/>
+              </w:rPr>
+              <w:t>11</w:t>
             </w:r>
             <w:r>
               <w:rPr>
@@ -1238,7 +1593,7 @@
               <w:lang w:eastAsia="ru-RU"/>
             </w:rPr>
           </w:pPr>
-          <w:hyperlink w:anchor="_Toc41760927" w:history="1">
+          <w:hyperlink w:anchor="_Toc41841073" w:history="1">
             <w:r>
               <w:rPr>
                 <w:rStyle w:val="a5"/>
@@ -1265,7 +1620,7 @@
                 <w:noProof/>
                 <w:webHidden/>
               </w:rPr>
-              <w:instrText xml:space="preserve"> PAGEREF _Toc41760927 \h </w:instrText>
+              <w:instrText xml:space="preserve"> PAGEREF _Toc41841073 \h </w:instrText>
             </w:r>
             <w:r>
               <w:rPr>
@@ -1285,7 +1640,7 @@
                 <w:noProof/>
                 <w:webHidden/>
               </w:rPr>
-              <w:t>3</w:t>
+              <w:t>12</w:t>
             </w:r>
             <w:r>
               <w:rPr>
@@ -1309,21 +1664,13 @@
               <w:lang w:eastAsia="ru-RU"/>
             </w:rPr>
           </w:pPr>
-          <w:hyperlink w:anchor="_Toc41760928" w:history="1">
+          <w:hyperlink w:anchor="_Toc41841074" w:history="1">
             <w:r>
               <w:rPr>
                 <w:rStyle w:val="a5"/>
                 <w:noProof/>
               </w:rPr>
-              <w:t xml:space="preserve">Программная реализация алгоритма на ЯП </w:t>
-            </w:r>
-            <w:r>
-              <w:rPr>
-                <w:rStyle w:val="a5"/>
-                <w:noProof/>
-                <w:lang w:val="en-US"/>
-              </w:rPr>
-              <w:t>Python</w:t>
+              <w:t>Алгоритм Сазерленда-Ходжмена</w:t>
             </w:r>
             <w:r>
               <w:rPr>
@@ -1344,7 +1691,7 @@
                 <w:noProof/>
                 <w:webHidden/>
               </w:rPr>
-              <w:instrText xml:space="preserve"> PAGEREF _Toc41760928 \h </w:instrText>
+              <w:instrText xml:space="preserve"> PAGEREF _Toc41841074 \h </w:instrText>
             </w:r>
             <w:r>
               <w:rPr>
@@ -1364,7 +1711,7 @@
                 <w:noProof/>
                 <w:webHidden/>
               </w:rPr>
-              <w:t>3</w:t>
+              <w:t>12</w:t>
             </w:r>
             <w:r>
               <w:rPr>
@@ -1388,13 +1735,13 @@
               <w:lang w:eastAsia="ru-RU"/>
             </w:rPr>
           </w:pPr>
-          <w:hyperlink w:anchor="_Toc41760929" w:history="1">
+          <w:hyperlink w:anchor="_Toc41841075" w:history="1">
             <w:r>
               <w:rPr>
                 <w:rStyle w:val="a5"/>
                 <w:noProof/>
               </w:rPr>
-              <w:t>Пользовательский</w:t>
+              <w:t xml:space="preserve">Программная реализация алгоритма на ЯП </w:t>
             </w:r>
             <w:r>
               <w:rPr>
@@ -1402,14 +1749,7 @@
                 <w:noProof/>
                 <w:lang w:val="en-US"/>
               </w:rPr>
-              <w:t xml:space="preserve"> </w:t>
-            </w:r>
-            <w:r>
-              <w:rPr>
-                <w:rStyle w:val="a5"/>
-                <w:noProof/>
-              </w:rPr>
-              <w:t>интерфейс</w:t>
+              <w:t>Python</w:t>
             </w:r>
             <w:r>
               <w:rPr>
@@ -1430,7 +1770,7 @@
                 <w:noProof/>
                 <w:webHidden/>
               </w:rPr>
-              <w:instrText xml:space="preserve"> PAGEREF _Toc41760929 \h </w:instrText>
+              <w:instrText xml:space="preserve"> PAGEREF _Toc41841075 \h </w:instrText>
             </w:r>
             <w:r>
               <w:rPr>
@@ -1450,7 +1790,7 @@
                 <w:noProof/>
                 <w:webHidden/>
               </w:rPr>
-              <w:t>3</w:t>
+              <w:t>13</w:t>
             </w:r>
             <w:r>
               <w:rPr>
@@ -1474,13 +1814,28 @@
               <w:lang w:eastAsia="ru-RU"/>
             </w:rPr>
           </w:pPr>
-          <w:hyperlink w:anchor="_Toc41760930" w:history="1">
+          <w:hyperlink w:anchor="_Toc41841076" w:history="1">
             <w:r>
               <w:rPr>
                 <w:rStyle w:val="a5"/>
                 <w:noProof/>
               </w:rPr>
-              <w:t>Демонстрация работы алгоритма</w:t>
+              <w:t>Пользовательский</w:t>
+            </w:r>
+            <w:r>
+              <w:rPr>
+                <w:rStyle w:val="a5"/>
+                <w:noProof/>
+                <w:lang w:val="en-US"/>
+              </w:rPr>
+              <w:t xml:space="preserve"> </w:t>
+            </w:r>
+            <w:r>
+              <w:rPr>
+                <w:rStyle w:val="a5"/>
+                <w:noProof/>
+              </w:rPr>
+              <w:t>интерфейс</w:t>
             </w:r>
             <w:r>
               <w:rPr>
@@ -1501,7 +1856,7 @@
                 <w:noProof/>
                 <w:webHidden/>
               </w:rPr>
-              <w:instrText xml:space="preserve"> PAGEREF _Toc41760930 \h </w:instrText>
+              <w:instrText xml:space="preserve"> PAGEREF _Toc41841076 \h </w:instrText>
             </w:r>
             <w:r>
               <w:rPr>
@@ -1521,7 +1876,78 @@
                 <w:noProof/>
                 <w:webHidden/>
               </w:rPr>
-              <w:t>3</w:t>
+              <w:t>15</w:t>
+            </w:r>
+            <w:r>
+              <w:rPr>
+                <w:noProof/>
+                <w:webHidden/>
+              </w:rPr>
+              <w:fldChar w:fldCharType="end"/>
+            </w:r>
+          </w:hyperlink>
+        </w:p>
+        <w:p>
+          <w:pPr>
+            <w:pStyle w:val="21"/>
+            <w:tabs>
+              <w:tab w:val="right" w:leader="dot" w:pos="9345"/>
+            </w:tabs>
+            <w:rPr>
+              <w:rFonts w:asciiTheme="minorHAnsi" w:eastAsiaTheme="minorEastAsia" w:hAnsiTheme="minorHAnsi"/>
+              <w:noProof/>
+              <w:sz w:val="22"/>
+              <w:lang w:eastAsia="ru-RU"/>
+            </w:rPr>
+          </w:pPr>
+          <w:hyperlink w:anchor="_Toc41841077" w:history="1">
+            <w:r>
+              <w:rPr>
+                <w:rStyle w:val="a5"/>
+                <w:noProof/>
+              </w:rPr>
+              <w:t>Демонстрация работы алгоритма</w:t>
+            </w:r>
+            <w:r>
+              <w:rPr>
+                <w:noProof/>
+                <w:webHidden/>
+              </w:rPr>
+              <w:tab/>
+            </w:r>
+            <w:r>
+              <w:rPr>
+                <w:noProof/>
+                <w:webHidden/>
+              </w:rPr>
+              <w:fldChar w:fldCharType="begin"/>
+            </w:r>
+            <w:r>
+              <w:rPr>
+                <w:noProof/>
+                <w:webHidden/>
+              </w:rPr>
+              <w:instrText xml:space="preserve"> PAGEREF _Toc41841077 \h </w:instrText>
+            </w:r>
+            <w:r>
+              <w:rPr>
+                <w:noProof/>
+                <w:webHidden/>
+              </w:rPr>
+            </w:r>
+            <w:r>
+              <w:rPr>
+                <w:noProof/>
+                <w:webHidden/>
+              </w:rPr>
+              <w:fldChar w:fldCharType="separate"/>
+            </w:r>
+            <w:r>
+              <w:rPr>
+                <w:noProof/>
+                <w:webHidden/>
+              </w:rPr>
+              <w:t>16</w:t>
             </w:r>
             <w:r>
               <w:rPr>
@@ -1569,17 +1995,11 @@
     <w:p/>
     <w:p/>
     <w:p/>
-    <w:p/>
-    <w:p/>
-    <w:p/>
-    <w:p/>
-    <w:p/>
-    <w:p/>
     <w:p>
       <w:pPr>
         <w:pStyle w:val="1"/>
       </w:pPr>
-      <w:bookmarkStart w:id="1" w:name="_Toc41760924"/>
+      <w:bookmarkStart w:id="1" w:name="_Toc41841065"/>
       <w:r>
         <w:lastRenderedPageBreak/>
         <w:t>Цель работы</w:t>
@@ -1595,7 +2015,7 @@
       <w:pPr>
         <w:pStyle w:val="1"/>
       </w:pPr>
-      <w:bookmarkStart w:id="2" w:name="_Toc41760925"/>
+      <w:bookmarkStart w:id="2" w:name="_Toc41841066"/>
       <w:r>
         <w:t>Техническое задание</w:t>
       </w:r>
@@ -1625,7 +2045,7 @@
       <w:pPr>
         <w:pStyle w:val="1"/>
       </w:pPr>
-      <w:bookmarkStart w:id="3" w:name="_Toc41760926"/>
+      <w:bookmarkStart w:id="3" w:name="_Toc41841067"/>
       <w:r>
         <w:t>Теоретическая часть</w:t>
       </w:r>
@@ -1635,9 +2055,11 @@
       <w:pPr>
         <w:pStyle w:val="2"/>
       </w:pPr>
+      <w:bookmarkStart w:id="4" w:name="_Toc41841068"/>
       <w:r>
         <w:t>Отсечение многоугольников выпуклым отсекателем (алгоритм Сазерленда-Ходжмена)</w:t>
       </w:r>
+      <w:bookmarkEnd w:id="4"/>
     </w:p>
     <w:p>
       <w:r>
@@ -1647,7 +2069,7 @@
         <w:t xml:space="preserve">поставленной задачи отсечения многоугольника выпуклым отсекателем </w:t>
       </w:r>
       <w:r>
-        <w:t xml:space="preserve">нам несколько недостаточно знать изученный в предыдущей работе алгоритм отсечения отрезков </w:t>
+        <w:t xml:space="preserve">недостаточно знать изученный в предыдущей работе алгоритм отсечения отрезков </w:t>
       </w:r>
       <w:r>
         <w:t xml:space="preserve">Кируса-Бека, так как в решении задачи нам требуется «отсечь» часть плоскости, ограниченной заданной </w:t>
@@ -1840,7 +2262,13 @@
         <w:t xml:space="preserve">2 </w:t>
       </w:r>
       <w:r>
-        <w:t xml:space="preserve">видима относительно левой границы отсекателя. Видно, что видимость вершины </w:t>
+        <w:t xml:space="preserve">видима относительно левой границы отсекателя. </w:t>
+      </w:r>
+      <w:r>
+        <w:t>Видимость</w:t>
+      </w:r>
+      <w:r>
+        <w:t xml:space="preserve"> вершины </w:t>
       </w:r>
       <w:r>
         <w:rPr>
@@ -1936,7 +2364,10 @@
         <w:t>A</w:t>
       </w:r>
       <w:r>
-        <w:t xml:space="preserve">7 </w:t>
+        <w:t>7</w:t>
+      </w:r>
+      <w:r>
+        <w:t>-</w:t>
       </w:r>
       <w:r>
         <w:rPr>
@@ -1948,7 +2379,13 @@
         <w:t xml:space="preserve">1. </w:t>
       </w:r>
       <w:r>
-        <w:t>Анализируя видимость этих вершин, мы определим, что ребро многоугольника пересекает текущую границу отсекателя. Поэтому будет найдена точка пересечения,</w:t>
+        <w:t xml:space="preserve">Анализируя видимость этих вершин, </w:t>
+      </w:r>
+      <w:r>
+        <w:t>будет определено</w:t>
+      </w:r>
+      <w:r>
+        <w:t>, что ребро многоугольника пересекает текущую границу отсекателя. Поэтому будет найдена точка пересечения,</w:t>
       </w:r>
       <w:r>
         <w:t xml:space="preserve"> которую мы и занесём в результат. Таким образом, </w:t>
@@ -2075,19 +2512,46 @@
         <w:t>C</w:t>
       </w:r>
       <w:r>
+        <w:t>2</w:t>
+      </w:r>
+      <w:r>
+        <w:t>-</w:t>
+      </w:r>
+      <w:r>
+        <w:rPr>
+          <w:lang w:val="en-US"/>
+        </w:rPr>
+        <w:t>C</w:t>
+      </w:r>
+      <w:r>
+        <w:t>3</w:t>
+      </w:r>
+      <w:r>
+        <w:t xml:space="preserve">). Вершина </w:t>
+      </w:r>
+      <w:r>
+        <w:rPr>
+          <w:lang w:val="en-US"/>
+        </w:rPr>
+        <w:t>A</w:t>
+      </w:r>
+      <w:r>
+        <w:t xml:space="preserve">1 </w:t>
+      </w:r>
+      <w:r>
+        <w:t xml:space="preserve">невидима относительно текущей границы отсекателя, следовательно, в результат она не заносится. Вершина </w:t>
+      </w:r>
+      <w:r>
+        <w:rPr>
+          <w:lang w:val="en-US"/>
+        </w:rPr>
+        <w:t>A</w:t>
+      </w:r>
+      <w:r>
         <w:t xml:space="preserve">2 </w:t>
       </w:r>
       <w:r>
-        <w:rPr>
-          <w:lang w:val="en-US"/>
-        </w:rPr>
-        <w:t>C</w:t>
-      </w:r>
-      <w:r>
-        <w:t>3</w:t>
-      </w:r>
-      <w:r>
-        <w:t xml:space="preserve">). Вершина </w:t>
+        <w:t xml:space="preserve">также невидима. Вершина </w:t>
       </w:r>
       <w:r>
         <w:rPr>
@@ -2096,10 +2560,10 @@
         <w:t>A</w:t>
       </w:r>
       <w:r>
-        <w:t xml:space="preserve">1 </w:t>
-      </w:r>
-      <w:r>
-        <w:t xml:space="preserve">невидима относительно текущей границы отсекателя, следовательно, в результат она не заносится. Вершина </w:t>
+        <w:t xml:space="preserve">3 </w:t>
+      </w:r>
+      <w:r>
+        <w:t xml:space="preserve">видима. Видимость вершин ребра </w:t>
       </w:r>
       <w:r>
         <w:rPr>
@@ -2108,31 +2572,10 @@
         <w:t>A</w:t>
       </w:r>
       <w:r>
-        <w:t xml:space="preserve">2 </w:t>
-      </w:r>
-      <w:r>
-        <w:t xml:space="preserve">также невидима. Вершина </w:t>
-      </w:r>
-      <w:r>
-        <w:rPr>
-          <w:lang w:val="en-US"/>
-        </w:rPr>
-        <w:t>A</w:t>
-      </w:r>
-      <w:r>
-        <w:t xml:space="preserve">3 </w:t>
-      </w:r>
-      <w:r>
-        <w:t xml:space="preserve">видима. Видимость вершин ребра </w:t>
-      </w:r>
-      <w:r>
-        <w:rPr>
-          <w:lang w:val="en-US"/>
-        </w:rPr>
-        <w:t>A</w:t>
-      </w:r>
-      <w:r>
-        <w:t xml:space="preserve">2 </w:t>
+        <w:t>2</w:t>
+      </w:r>
+      <w:r>
+        <w:t>-</w:t>
       </w:r>
       <w:r>
         <w:rPr>
@@ -2377,7 +2820,10 @@
         <w:t>C</w:t>
       </w:r>
       <w:r>
-        <w:t xml:space="preserve">3 </w:t>
+        <w:t>3</w:t>
+      </w:r>
+      <w:r>
+        <w:t>-</w:t>
       </w:r>
       <w:r>
         <w:rPr>
@@ -2431,7 +2877,10 @@
         <w:t>A</w:t>
       </w:r>
       <w:r>
-        <w:t xml:space="preserve">3 </w:t>
+        <w:t>3</w:t>
+      </w:r>
+      <w:r>
+        <w:t>-</w:t>
       </w:r>
       <w:r>
         <w:rPr>
@@ -2443,7 +2892,7 @@
         <w:t xml:space="preserve">4 </w:t>
       </w:r>
       <w:r>
-        <w:t>ситуация аналогичная, с тем лишь изменением, что видна вторая, а не первая, вершина рассматриваемого ребра. Находим точку пересечения этого ребра с границей отсекателя и заносим её в результат.</w:t>
+        <w:t>ситуация аналогичная. Находим точку пересечения этого ребра с границей отсекателя и заносим её в результат.</w:t>
       </w:r>
       <w:r>
         <w:t xml:space="preserve"> Вершины </w:t>
@@ -2622,22 +3071,37 @@
         <w:t>C</w:t>
       </w:r>
       <w:r>
+        <w:t>1</w:t>
+      </w:r>
+      <w:r>
+        <w:t>-</w:t>
+      </w:r>
+      <w:r>
+        <w:rPr>
+          <w:lang w:val="en-US"/>
+        </w:rPr>
+        <w:t>C</w:t>
+      </w:r>
+      <w:r>
+        <w:t>4</w:t>
+      </w:r>
+      <w:r>
+        <w:t>)</w:t>
+      </w:r>
+      <w:r>
+        <w:t xml:space="preserve">. Вершина </w:t>
+      </w:r>
+      <w:r>
+        <w:rPr>
+          <w:lang w:val="en-US"/>
+        </w:rPr>
+        <w:t>A</w:t>
+      </w:r>
+      <w:r>
         <w:t xml:space="preserve">1 </w:t>
       </w:r>
       <w:r>
-        <w:rPr>
-          <w:lang w:val="en-US"/>
-        </w:rPr>
-        <w:t>C</w:t>
-      </w:r>
-      <w:r>
-        <w:t>4</w:t>
-      </w:r>
-      <w:r>
-        <w:t>)</w:t>
-      </w:r>
-      <w:r>
-        <w:t xml:space="preserve">. Вершина </w:t>
+        <w:t xml:space="preserve">видима. Вершина </w:t>
       </w:r>
       <w:r>
         <w:rPr>
@@ -2646,7 +3110,7 @@
         <w:t>A</w:t>
       </w:r>
       <w:r>
-        <w:t xml:space="preserve">1 </w:t>
+        <w:t xml:space="preserve">2 </w:t>
       </w:r>
       <w:r>
         <w:t xml:space="preserve">видима. Вершина </w:t>
@@ -2658,10 +3122,7 @@
         <w:t>A</w:t>
       </w:r>
       <w:r>
-        <w:t xml:space="preserve">2 </w:t>
-      </w:r>
-      <w:r>
-        <w:t xml:space="preserve">видима. Вершина </w:t>
+        <w:t xml:space="preserve">3, </w:t>
       </w:r>
       <w:r>
         <w:rPr>
@@ -2670,7 +3131,7 @@
         <w:t>A</w:t>
       </w:r>
       <w:r>
-        <w:t xml:space="preserve">3, </w:t>
+        <w:t xml:space="preserve">4, </w:t>
       </w:r>
       <w:r>
         <w:rPr>
@@ -2679,7 +3140,10 @@
         <w:t>A</w:t>
       </w:r>
       <w:r>
-        <w:t xml:space="preserve">4, </w:t>
+        <w:t xml:space="preserve">5 </w:t>
+      </w:r>
+      <w:r>
+        <w:t xml:space="preserve">видимы. Вершина </w:t>
       </w:r>
       <w:r>
         <w:rPr>
@@ -2688,10 +3152,22 @@
         <w:t>A</w:t>
       </w:r>
       <w:r>
-        <w:t xml:space="preserve">5 </w:t>
-      </w:r>
-      <w:r>
-        <w:t xml:space="preserve">видимы. Вершина </w:t>
+        <w:t xml:space="preserve">6 </w:t>
+      </w:r>
+      <w:r>
+        <w:t>невидима</w:t>
+      </w:r>
+      <w:r>
+        <w:t xml:space="preserve">, </w:t>
+      </w:r>
+      <w:r>
+        <w:t xml:space="preserve">следовательно, находим точку пересечения </w:t>
+      </w:r>
+      <w:r>
+        <w:t>рёбер</w:t>
+      </w:r>
+      <w:r>
+        <w:t xml:space="preserve"> </w:t>
       </w:r>
       <w:r>
         <w:rPr>
@@ -2700,16 +3176,22 @@
         <w:t>A</w:t>
       </w:r>
       <w:r>
+        <w:t>5</w:t>
+      </w:r>
+      <w:r>
+        <w:t>-</w:t>
+      </w:r>
+      <w:r>
+        <w:rPr>
+          <w:lang w:val="en-US"/>
+        </w:rPr>
+        <w:t>A</w:t>
+      </w:r>
+      <w:r>
         <w:t xml:space="preserve">6 </w:t>
       </w:r>
       <w:r>
-        <w:t>невидима</w:t>
-      </w:r>
-      <w:r>
-        <w:t xml:space="preserve">, </w:t>
-      </w:r>
-      <w:r>
-        <w:t xml:space="preserve">следовательно, находим точку пересечения ребёр </w:t>
+        <w:t xml:space="preserve">и </w:t>
       </w:r>
       <w:r>
         <w:rPr>
@@ -2718,7 +3200,10 @@
         <w:t>A</w:t>
       </w:r>
       <w:r>
-        <w:t xml:space="preserve">5 </w:t>
+        <w:t>6</w:t>
+      </w:r>
+      <w:r>
+        <w:t>-</w:t>
       </w:r>
       <w:r>
         <w:rPr>
@@ -2727,35 +3212,14 @@
         <w:t>A</w:t>
       </w:r>
       <w:r>
-        <w:t xml:space="preserve">6 </w:t>
-      </w:r>
-      <w:r>
-        <w:t xml:space="preserve">и </w:t>
-      </w:r>
-      <w:r>
-        <w:rPr>
-          <w:lang w:val="en-US"/>
-        </w:rPr>
-        <w:t>A</w:t>
-      </w:r>
-      <w:r>
-        <w:t xml:space="preserve">6 </w:t>
-      </w:r>
-      <w:r>
-        <w:rPr>
-          <w:lang w:val="en-US"/>
-        </w:rPr>
-        <w:t>A</w:t>
-      </w:r>
-      <w:r>
         <w:t>7</w:t>
       </w:r>
       <w:r>
-        <w:t xml:space="preserve"> с </w:t>
+        <w:t xml:space="preserve"> с рассматриваемой границей отсекателя и точки пересечения занесём в </w:t>
       </w:r>
       <w:r>
         <w:lastRenderedPageBreak/>
-        <w:t>рассматриваемой границей отсекателя и точки пересечения занесём в результат. Оставшиеся рёбра будут видимыми относительно рассматриваемой границы отсекателя.</w:t>
+        <w:t>результат. Оставшиеся рёбра будут видимыми относительно рассматриваемой границы отсекателя.</w:t>
       </w:r>
     </w:p>
     <w:p>
@@ -2874,7 +3338,19 @@
     </w:p>
     <w:p>
       <w:r>
-        <w:t>Таким образом, для реализации алгоритма нужно уметь следующие две задачи: определение видимость вершин отсекаемого многоугольника относительно отсекателя и нахождение точек пересечения рёбер многоугольника со сторонами отсекателя.</w:t>
+        <w:t xml:space="preserve">Таким образом, для реализации алгоритма нужно уметь </w:t>
+      </w:r>
+      <w:r>
+        <w:t xml:space="preserve">решать </w:t>
+      </w:r>
+      <w:r>
+        <w:t>следующие задачи: определение видимост</w:t>
+      </w:r>
+      <w:r>
+        <w:t>и</w:t>
+      </w:r>
+      <w:r>
+        <w:t xml:space="preserve"> вершин отсекаемого многоугольника относительно отсекателя и нахождение точек пересечения рёбер многоугольника со сторонами отсекателя.</w:t>
       </w:r>
     </w:p>
     <w:p>
@@ -2893,7 +3369,13 @@
         <w:t>Ответ: мы ищем пересечение отрезка, которым является очередное ребро многоугольника, и прямой</w:t>
       </w:r>
       <w:r>
-        <w:t>, проходящей через точки границы отсекателя</w:t>
+        <w:t xml:space="preserve">, проходящей через </w:t>
+      </w:r>
+      <w:r>
+        <w:t>очередную границу</w:t>
+      </w:r>
+      <w:r>
+        <w:t xml:space="preserve"> отсекателя</w:t>
       </w:r>
       <w:r>
         <w:t>.</w:t>
@@ -2903,13 +3385,21 @@
       <w:pPr>
         <w:pStyle w:val="2"/>
       </w:pPr>
+      <w:bookmarkStart w:id="5" w:name="_Toc41841069"/>
       <w:r>
         <w:t>Определение видимости точки относительно стороны отсекателя</w:t>
       </w:r>
-    </w:p>
-    <w:p>
-      <w:r>
-        <w:t xml:space="preserve">Видимость точки многоугольника будем определять </w:t>
+      <w:bookmarkEnd w:id="5"/>
+    </w:p>
+    <w:p>
+      <w:r>
+        <w:t xml:space="preserve">Видимость точки многоугольника </w:t>
+      </w:r>
+      <w:r>
+        <w:t>можно</w:t>
+      </w:r>
+      <w:r>
+        <w:t xml:space="preserve"> определять </w:t>
       </w:r>
       <w:r>
         <w:t>так же, как и в предыдущей лабораторной работе</w:t>
@@ -2930,7 +3420,7 @@
         <w:t>е</w:t>
       </w:r>
       <w:r>
-        <w:t xml:space="preserve"> скалярного произведения вектора внутренней нормали на вектор, соединяющий точку</w:t>
+        <w:t xml:space="preserve"> вектора внутренней нормали на вектор, соединяющий точку</w:t>
       </w:r>
       <w:r>
         <w:t xml:space="preserve"> ребра отсекателя с исследуемой точкой</w:t>
@@ -2982,8 +3472,13 @@
         <w:rPr>
           <w:rFonts w:eastAsiaTheme="minorEastAsia"/>
         </w:rPr>
-        <w:lastRenderedPageBreak/>
-        <w:t>Ещё есть возможность использовать способ, основанный на векторном произведени</w:t>
+        <w:t xml:space="preserve">Также имеется </w:t>
+      </w:r>
+      <w:r>
+        <w:rPr>
+          <w:rFonts w:eastAsiaTheme="minorEastAsia"/>
+        </w:rPr>
+        <w:t>возможность использовать способ, основанный на векторном произведени</w:t>
       </w:r>
       <w:r>
         <w:rPr>
@@ -3014,6 +3509,7 @@
           <w:noProof/>
           <w:lang w:val="en-US"/>
         </w:rPr>
+        <w:lastRenderedPageBreak/>
         <w:drawing>
           <wp:inline distT="0" distB="0" distL="0" distR="0" wp14:anchorId="203B19ED" wp14:editId="6A8FF243">
             <wp:extent cx="3362325" cy="2743200"/>
@@ -3133,7 +3629,13 @@
         </w:rPr>
       </w:pPr>
       <w:r>
-        <w:t xml:space="preserve">Для решения поставленной задачи требуется вычислить векторное произведение вектором </w:t>
+        <w:t>Для решения поставленной задачи требуется вычислить векторное произведение вектор</w:t>
+      </w:r>
+      <w:r>
+        <w:t>ов</w:t>
+      </w:r>
+      <w:r>
+        <w:t xml:space="preserve"> </w:t>
       </w:r>
       <m:oMath>
         <m:sSub>
@@ -3179,7 +3681,7 @@
         <w:rPr>
           <w:rFonts w:eastAsiaTheme="minorEastAsia"/>
         </w:rPr>
-        <w:t xml:space="preserve">и вектором </w:t>
+        <w:t xml:space="preserve">и </w:t>
       </w:r>
       <m:oMath>
         <m:sSub>
@@ -3372,29 +3874,37 @@
     </w:p>
     <w:p>
       <w:r>
+        <w:t xml:space="preserve">Если </w:t>
+      </w:r>
+      <w:r>
+        <w:t>полученное значение нулево</w:t>
+      </w:r>
+      <w:r>
+        <w:t>е</w:t>
+      </w:r>
+      <w:r>
+        <w:t>, то точка находится на границе отсекателя, а, следовательно, видима.</w:t>
+      </w:r>
+    </w:p>
+    <w:p>
+      <w:r>
+        <w:t>Если знак отрицателен, то точка невидима относительно текущей границы отсекателя.</w:t>
+      </w:r>
+    </w:p>
+    <w:p>
+      <w:pPr>
+        <w:pStyle w:val="2"/>
+      </w:pPr>
+      <w:bookmarkStart w:id="6" w:name="_Toc41841070"/>
+      <w:r>
         <w:lastRenderedPageBreak/>
-        <w:t xml:space="preserve">Если </w:t>
-      </w:r>
-      <w:r>
-        <w:t>полученное значение нулевой, то точка находится на границе отсекателя, а, следовательно, видима.</w:t>
-      </w:r>
-    </w:p>
-    <w:p>
-      <w:r>
-        <w:t>Если знак отрицателен, то точка невидима относительно текущей границы отсекателя.</w:t>
-      </w:r>
-    </w:p>
-    <w:p>
-      <w:pPr>
-        <w:pStyle w:val="2"/>
-      </w:pPr>
-      <w:r>
         <w:t>Определение точки пересечения ребра отсекаемого многоугольника с границей отсекателя</w:t>
       </w:r>
-    </w:p>
-    <w:p>
-      <w:r>
-        <w:t>Пересечение двух прямых найти достаточно несложно, но в нашем случае это будет выполнить наиболее удобно выполнить, используя параметрическую форму задания:</w:t>
+      <w:bookmarkEnd w:id="6"/>
+    </w:p>
+    <w:p>
+      <w:r>
+        <w:t>Пересечение двух прямых найти достаточно несложно, но в нашем случае это будет наиболее удобно выполнить, используя параметрическую форму задания:</w:t>
       </w:r>
     </w:p>
     <w:p>
@@ -3842,7 +4352,21 @@
           <w:rFonts w:eastAsiaTheme="minorEastAsia"/>
           <w:iCs/>
         </w:rPr>
-        <w:t xml:space="preserve">То есть получаем систему двух уравнений с двумя неизвестными, решаем его и получаем значение параметра соответствующей точки пересечения и после этого вычисляются </w:t>
+        <w:t>То есть получаем систему двух уравнений с двумя неизвестными, решаем его и получаем значение параметра соответствующей точки пересечения</w:t>
+      </w:r>
+      <w:r>
+        <w:rPr>
+          <w:rFonts w:eastAsiaTheme="minorEastAsia"/>
+          <w:iCs/>
+        </w:rPr>
+        <w:t>. П</w:t>
+      </w:r>
+      <w:r>
+        <w:rPr>
+          <w:rFonts w:eastAsiaTheme="minorEastAsia"/>
+          <w:iCs/>
+        </w:rPr>
+        <w:t xml:space="preserve">осле этого вычисляются </w:t>
       </w:r>
       <m:oMath>
         <m:r>
@@ -3893,9 +4417,11 @@
       <w:pPr>
         <w:pStyle w:val="2"/>
       </w:pPr>
+      <w:bookmarkStart w:id="7" w:name="_Toc41841071"/>
       <w:r>
         <w:t>Расположение рёбер многоугольника относительно внутренней области отсекателя</w:t>
       </w:r>
+      <w:bookmarkEnd w:id="7"/>
     </w:p>
     <w:p>
       <w:pPr>
@@ -4018,7 +4544,6 @@
     </w:p>
     <w:p>
       <w:r>
-        <w:lastRenderedPageBreak/>
         <w:t>В данном случае обе вершины невидимы, следовательно, в результат ничего не заносится.</w:t>
       </w:r>
     </w:p>
@@ -4031,6 +4556,7 @@
         <w:rPr>
           <w:noProof/>
         </w:rPr>
+        <w:lastRenderedPageBreak/>
         <w:drawing>
           <wp:inline distT="0" distB="0" distL="0" distR="0" wp14:anchorId="19AD557D" wp14:editId="3973CB49">
             <wp:extent cx="3048000" cy="3028950"/>
@@ -4268,11 +4794,7 @@
     </w:p>
     <w:p>
       <w:r>
-        <w:t xml:space="preserve">В данном случае обе вершины видимы, следовательно, обе вершины заносятся в результат, но начальная вершина текущего ребра является конечной </w:t>
-      </w:r>
-      <w:r>
-        <w:lastRenderedPageBreak/>
-        <w:t>вершиной предыдущего ребра – она будет занесена в результат не предыдущем шаге.</w:t>
+        <w:t>В данном случае обе вершины видимы, следовательно, обе вершины заносятся в результат, но начальная вершина текущего ребра является конечной вершиной предыдущего ребра – она будет занесена в результат не предыдущем шаге.</w:t>
       </w:r>
     </w:p>
     <w:p>
@@ -4284,6 +4806,7 @@
         <w:rPr>
           <w:noProof/>
         </w:rPr>
+        <w:lastRenderedPageBreak/>
         <w:drawing>
           <wp:inline distT="0" distB="0" distL="0" distR="0" wp14:anchorId="40075579" wp14:editId="6866AC7C">
             <wp:extent cx="3028950" cy="2914650"/>
@@ -4402,9 +4925,11 @@
       <w:pPr>
         <w:pStyle w:val="2"/>
       </w:pPr>
+      <w:bookmarkStart w:id="8" w:name="_Toc41841072"/>
       <w:r>
         <w:t>Недостаток алгоритма</w:t>
       </w:r>
+      <w:bookmarkEnd w:id="8"/>
     </w:p>
     <w:p>
       <w:r>
@@ -4550,19 +5075,21 @@
       <w:pPr>
         <w:pStyle w:val="1"/>
       </w:pPr>
-      <w:bookmarkStart w:id="4" w:name="_Toc41760927"/>
+      <w:bookmarkStart w:id="9" w:name="_Toc41841073"/>
       <w:r>
         <w:t>Практическая часть</w:t>
       </w:r>
-      <w:bookmarkEnd w:id="4"/>
+      <w:bookmarkEnd w:id="9"/>
     </w:p>
     <w:p>
       <w:pPr>
         <w:pStyle w:val="2"/>
       </w:pPr>
+      <w:bookmarkStart w:id="10" w:name="_Toc41841074"/>
       <w:r>
         <w:t>Алгоритм Сазерленда-Ходжмена</w:t>
       </w:r>
+      <w:bookmarkEnd w:id="10"/>
     </w:p>
     <w:p>
       <w:pPr>
@@ -6358,7 +6885,7 @@
       <w:pPr>
         <w:pStyle w:val="2"/>
       </w:pPr>
-      <w:bookmarkStart w:id="5" w:name="_Toc41760928"/>
+      <w:bookmarkStart w:id="11" w:name="_Toc41841075"/>
       <w:r>
         <w:t>Программная реализация алгоритма</w:t>
       </w:r>
@@ -6374,7 +6901,7 @@
         </w:rPr>
         <w:t>Python</w:t>
       </w:r>
-      <w:bookmarkEnd w:id="5"/>
+      <w:bookmarkEnd w:id="11"/>
     </w:p>
     <w:p>
       <w:pPr>
@@ -7921,7 +8448,7 @@
           <w:lang w:val="en-US"/>
         </w:rPr>
       </w:pPr>
-      <w:bookmarkStart w:id="6" w:name="_Toc41760929"/>
+      <w:bookmarkStart w:id="12" w:name="_Toc41841076"/>
       <w:r>
         <w:t>Пользовательский</w:t>
       </w:r>
@@ -7934,7 +8461,7 @@
       <w:r>
         <w:t>интерфейс</w:t>
       </w:r>
-      <w:bookmarkEnd w:id="6"/>
+      <w:bookmarkEnd w:id="12"/>
     </w:p>
     <w:p>
       <w:pPr>
@@ -7987,7 +8514,7 @@
       <w:pPr>
         <w:pStyle w:val="2"/>
       </w:pPr>
-      <w:bookmarkStart w:id="7" w:name="_Toc41760930"/>
+      <w:bookmarkStart w:id="13" w:name="_Toc41841077"/>
       <w:r>
         <w:lastRenderedPageBreak/>
         <w:t>Демонстрация</w:t>
@@ -8004,32 +8531,20 @@
       <w:r>
         <w:t>алгоритма</w:t>
       </w:r>
-      <w:bookmarkEnd w:id="7"/>
-    </w:p>
-    <w:p>
-      <w:r>
-        <w:t xml:space="preserve">Случай полной видимости </w:t>
-      </w:r>
-      <w:r>
-        <w:t>многоугольника:</w:t>
-      </w:r>
-    </w:p>
-    <w:p>
-      <w:pPr>
-        <w:jc w:val="center"/>
-        <w:rPr>
-          <w:lang w:val="en-US"/>
-        </w:rPr>
-      </w:pPr>
-      <w:r>
-        <w:rPr>
-          <w:lang w:val="en-US"/>
-        </w:rPr>
+      <w:bookmarkEnd w:id="13"/>
+    </w:p>
+    <w:p>
+      <w:r>
+        <w:t>Попытка работы с невыпуклым отсекателем:</w:t>
+      </w:r>
+    </w:p>
+    <w:p>
+      <w:r>
         <w:drawing>
-          <wp:inline distT="0" distB="0" distL="0" distR="0" wp14:anchorId="0D6D4C05" wp14:editId="2E2852F8">
-            <wp:extent cx="4086795" cy="3677163"/>
-            <wp:effectExtent l="133350" t="114300" r="142875" b="171450"/>
-            <wp:docPr id="15" name="Рисунок 15"/>
+          <wp:inline distT="0" distB="0" distL="0" distR="0" wp14:anchorId="7E06D57A" wp14:editId="361E6EB9">
+            <wp:extent cx="5906324" cy="4305901"/>
+            <wp:effectExtent l="114300" t="114300" r="113665" b="152400"/>
+            <wp:docPr id="29" name="Рисунок 29"/>
             <wp:cNvGraphicFramePr>
               <a:graphicFrameLocks xmlns:a="http://schemas.openxmlformats.org/drawingml/2006/main" noChangeAspect="1"/>
             </wp:cNvGraphicFramePr>
@@ -8049,7 +8564,7 @@
                   <pic:spPr>
                     <a:xfrm>
                       <a:off x="0" y="0"/>
-                      <a:ext cx="4086795" cy="3677163"/>
+                      <a:ext cx="5906324" cy="4305901"/>
                     </a:xfrm>
                     <a:prstGeom prst="rect">
                       <a:avLst/>
@@ -8093,6 +8608,14 @@
       </w:r>
     </w:p>
     <w:p>
+      <w:r>
+        <w:t xml:space="preserve">Случай полной видимости </w:t>
+      </w:r>
+      <w:r>
+        <w:t>многоугольника:</w:t>
+      </w:r>
+    </w:p>
+    <w:p>
       <w:pPr>
         <w:jc w:val="center"/>
         <w:rPr>
@@ -8104,10 +8627,10 @@
           <w:lang w:val="en-US"/>
         </w:rPr>
         <w:drawing>
-          <wp:inline distT="0" distB="0" distL="0" distR="0" wp14:anchorId="75AB86F2" wp14:editId="3AC42312">
-            <wp:extent cx="4505954" cy="3982006"/>
-            <wp:effectExtent l="133350" t="114300" r="123825" b="171450"/>
-            <wp:docPr id="16" name="Рисунок 16"/>
+          <wp:inline distT="0" distB="0" distL="0" distR="0" wp14:anchorId="0D6D4C05" wp14:editId="2B57D1D6">
+            <wp:extent cx="3238500" cy="2913895"/>
+            <wp:effectExtent l="133350" t="114300" r="133350" b="172720"/>
+            <wp:docPr id="15" name="Рисунок 15"/>
             <wp:cNvGraphicFramePr>
               <a:graphicFrameLocks xmlns:a="http://schemas.openxmlformats.org/drawingml/2006/main" noChangeAspect="1"/>
             </wp:cNvGraphicFramePr>
@@ -8127,7 +8650,7 @@
                   <pic:spPr>
                     <a:xfrm>
                       <a:off x="0" y="0"/>
-                      <a:ext cx="4505954" cy="3982006"/>
+                      <a:ext cx="3249663" cy="2923939"/>
                     </a:xfrm>
                     <a:prstGeom prst="rect">
                       <a:avLst/>
@@ -8172,10 +8695,88 @@
     </w:p>
     <w:p>
       <w:pPr>
+        <w:jc w:val="center"/>
+        <w:rPr>
+          <w:lang w:val="en-US"/>
+        </w:rPr>
+      </w:pPr>
+      <w:r>
+        <w:rPr>
+          <w:lang w:val="en-US"/>
+        </w:rPr>
+        <w:lastRenderedPageBreak/>
+        <w:drawing>
+          <wp:inline distT="0" distB="0" distL="0" distR="0" wp14:anchorId="75AB86F2" wp14:editId="3C804BE5">
+            <wp:extent cx="3248025" cy="2870348"/>
+            <wp:effectExtent l="133350" t="114300" r="123825" b="158750"/>
+            <wp:docPr id="16" name="Рисунок 16"/>
+            <wp:cNvGraphicFramePr>
+              <a:graphicFrameLocks xmlns:a="http://schemas.openxmlformats.org/drawingml/2006/main" noChangeAspect="1"/>
+            </wp:cNvGraphicFramePr>
+            <a:graphic xmlns:a="http://schemas.openxmlformats.org/drawingml/2006/main">
+              <a:graphicData uri="http://schemas.openxmlformats.org/drawingml/2006/picture">
+                <pic:pic xmlns:pic="http://schemas.openxmlformats.org/drawingml/2006/picture">
+                  <pic:nvPicPr>
+                    <pic:cNvPr id="1" name=""/>
+                    <pic:cNvPicPr/>
+                  </pic:nvPicPr>
+                  <pic:blipFill>
+                    <a:blip r:embed="rId24"/>
+                    <a:stretch>
+                      <a:fillRect/>
+                    </a:stretch>
+                  </pic:blipFill>
+                  <pic:spPr>
+                    <a:xfrm>
+                      <a:off x="0" y="0"/>
+                      <a:ext cx="3255349" cy="2876820"/>
+                    </a:xfrm>
+                    <a:prstGeom prst="rect">
+                      <a:avLst/>
+                    </a:prstGeom>
+                    <a:solidFill>
+                      <a:srgbClr val="FFFFFF">
+                        <a:shade val="85000"/>
+                      </a:srgbClr>
+                    </a:solidFill>
+                    <a:ln w="88900" cap="sq">
+                      <a:solidFill>
+                        <a:srgbClr val="FFFFFF"/>
+                      </a:solidFill>
+                      <a:miter lim="800000"/>
+                    </a:ln>
+                    <a:effectLst>
+                      <a:outerShdw blurRad="55000" dist="18000" dir="5400000" algn="tl" rotWithShape="0">
+                        <a:srgbClr val="000000">
+                          <a:alpha val="40000"/>
+                        </a:srgbClr>
+                      </a:outerShdw>
+                    </a:effectLst>
+                    <a:scene3d>
+                      <a:camera prst="orthographicFront"/>
+                      <a:lightRig rig="twoPt" dir="t">
+                        <a:rot lat="0" lon="0" rev="7200000"/>
+                      </a:lightRig>
+                    </a:scene3d>
+                    <a:sp3d>
+                      <a:bevelT w="25400" h="19050"/>
+                      <a:contourClr>
+                        <a:srgbClr val="FFFFFF"/>
+                      </a:contourClr>
+                    </a:sp3d>
+                  </pic:spPr>
+                </pic:pic>
+              </a:graphicData>
+            </a:graphic>
+          </wp:inline>
+        </w:drawing>
+      </w:r>
+    </w:p>
+    <w:p>
+      <w:pPr>
         <w:jc w:val="left"/>
       </w:pPr>
       <w:r>
-        <w:lastRenderedPageBreak/>
         <w:t>Случай полной невидимости многоугольника</w:t>
       </w:r>
       <w:r>
@@ -8203,7 +8804,7 @@
                     <pic:cNvPicPr/>
                   </pic:nvPicPr>
                   <pic:blipFill>
-                    <a:blip r:embed="rId24"/>
+                    <a:blip r:embed="rId25"/>
                     <a:stretch>
                       <a:fillRect/>
                     </a:stretch>
@@ -8259,6 +8860,7 @@
         <w:jc w:val="center"/>
       </w:pPr>
       <w:r>
+        <w:lastRenderedPageBreak/>
         <w:drawing>
           <wp:inline distT="0" distB="0" distL="0" distR="0" wp14:anchorId="4FFABE59" wp14:editId="7B43AA30">
             <wp:extent cx="5940425" cy="2190750"/>
@@ -8275,7 +8877,7 @@
                     <pic:cNvPicPr/>
                   </pic:nvPicPr>
                   <pic:blipFill>
-                    <a:blip r:embed="rId25"/>
+                    <a:blip r:embed="rId26"/>
                     <a:stretch>
                       <a:fillRect/>
                     </a:stretch>
@@ -8331,22 +8933,24 @@
         <w:jc w:val="left"/>
       </w:pPr>
       <w:r>
-        <w:t>Различные случаи частичной видимости:</w:t>
-      </w:r>
-    </w:p>
-    <w:p>
-      <w:pPr>
-        <w:jc w:val="left"/>
-        <w:rPr>
-          <w:lang w:val="en-US"/>
-        </w:rPr>
-      </w:pPr>
-      <w:r>
-        <w:lastRenderedPageBreak/>
+        <w:t>Случаи</w:t>
+      </w:r>
+      <w:r>
+        <w:t xml:space="preserve"> частичной видимости:</w:t>
+      </w:r>
+    </w:p>
+    <w:p>
+      <w:pPr>
+        <w:jc w:val="center"/>
+        <w:rPr>
+          <w:lang w:val="en-US"/>
+        </w:rPr>
+      </w:pPr>
+      <w:r>
         <w:drawing>
-          <wp:inline distT="0" distB="0" distL="0" distR="0" wp14:anchorId="0A37790E" wp14:editId="0D2BB9EC">
+          <wp:inline distT="0" distB="0" distL="0" distR="0" wp14:anchorId="0A37790E" wp14:editId="765D4D80">
             <wp:extent cx="3458058" cy="3620005"/>
-            <wp:effectExtent l="0" t="0" r="9525" b="0"/>
+            <wp:effectExtent l="133350" t="114300" r="142875" b="171450"/>
             <wp:docPr id="19" name="Рисунок 19"/>
             <wp:cNvGraphicFramePr>
               <a:graphicFrameLocks xmlns:a="http://schemas.openxmlformats.org/drawingml/2006/main" noChangeAspect="1"/>
@@ -8359,7 +8963,7 @@
                     <pic:cNvPicPr/>
                   </pic:nvPicPr>
                   <pic:blipFill>
-                    <a:blip r:embed="rId26"/>
+                    <a:blip r:embed="rId27"/>
                     <a:stretch>
                       <a:fillRect/>
                     </a:stretch>
@@ -8372,6 +8976,36 @@
                     <a:prstGeom prst="rect">
                       <a:avLst/>
                     </a:prstGeom>
+                    <a:solidFill>
+                      <a:srgbClr val="FFFFFF">
+                        <a:shade val="85000"/>
+                      </a:srgbClr>
+                    </a:solidFill>
+                    <a:ln w="88900" cap="sq">
+                      <a:solidFill>
+                        <a:srgbClr val="FFFFFF"/>
+                      </a:solidFill>
+                      <a:miter lim="800000"/>
+                    </a:ln>
+                    <a:effectLst>
+                      <a:outerShdw blurRad="55000" dist="18000" dir="5400000" algn="tl" rotWithShape="0">
+                        <a:srgbClr val="000000">
+                          <a:alpha val="40000"/>
+                        </a:srgbClr>
+                      </a:outerShdw>
+                    </a:effectLst>
+                    <a:scene3d>
+                      <a:camera prst="orthographicFront"/>
+                      <a:lightRig rig="twoPt" dir="t">
+                        <a:rot lat="0" lon="0" rev="7200000"/>
+                      </a:lightRig>
+                    </a:scene3d>
+                    <a:sp3d>
+                      <a:bevelT w="25400" h="19050"/>
+                      <a:contourClr>
+                        <a:srgbClr val="FFFFFF"/>
+                      </a:contourClr>
+                    </a:sp3d>
                   </pic:spPr>
                 </pic:pic>
               </a:graphicData>
@@ -8382,7 +9016,7 @@
     </w:p>
     <w:p>
       <w:pPr>
-        <w:jc w:val="left"/>
+        <w:jc w:val="center"/>
         <w:rPr>
           <w:lang w:val="en-US"/>
         </w:rPr>
@@ -8392,10 +9026,11 @@
           <w:noProof/>
           <w:lang w:val="en-US"/>
         </w:rPr>
+        <w:lastRenderedPageBreak/>
         <w:drawing>
-          <wp:inline distT="0" distB="0" distL="0" distR="0" wp14:anchorId="5A6F85F5" wp14:editId="09C7C627">
+          <wp:inline distT="0" distB="0" distL="0" distR="0" wp14:anchorId="5A6F85F5" wp14:editId="222E65D1">
             <wp:extent cx="3657600" cy="3590925"/>
-            <wp:effectExtent l="0" t="0" r="0" b="9525"/>
+            <wp:effectExtent l="152400" t="114300" r="152400" b="161925"/>
             <wp:docPr id="20" name="Рисунок 20"/>
             <wp:cNvGraphicFramePr>
               <a:graphicFrameLocks xmlns:a="http://schemas.openxmlformats.org/drawingml/2006/main" noChangeAspect="1"/>
@@ -8410,7 +9045,7 @@
                     </pic:cNvPicPr>
                   </pic:nvPicPr>
                   <pic:blipFill>
-                    <a:blip r:embed="rId27">
+                    <a:blip r:embed="rId28">
                       <a:extLst>
                         <a:ext uri="{28A0092B-C50C-407E-A947-70E740481C1C}">
                           <a14:useLocalDpi xmlns:a14="http://schemas.microsoft.com/office/drawing/2010/main" val="0"/>
@@ -8430,10 +9065,36 @@
                     <a:prstGeom prst="rect">
                       <a:avLst/>
                     </a:prstGeom>
-                    <a:noFill/>
-                    <a:ln>
-                      <a:noFill/>
+                    <a:solidFill>
+                      <a:srgbClr val="FFFFFF">
+                        <a:shade val="85000"/>
+                      </a:srgbClr>
+                    </a:solidFill>
+                    <a:ln w="88900" cap="sq">
+                      <a:solidFill>
+                        <a:srgbClr val="FFFFFF"/>
+                      </a:solidFill>
+                      <a:miter lim="800000"/>
                     </a:ln>
+                    <a:effectLst>
+                      <a:outerShdw blurRad="55000" dist="18000" dir="5400000" algn="tl" rotWithShape="0">
+                        <a:srgbClr val="000000">
+                          <a:alpha val="40000"/>
+                        </a:srgbClr>
+                      </a:outerShdw>
+                    </a:effectLst>
+                    <a:scene3d>
+                      <a:camera prst="orthographicFront"/>
+                      <a:lightRig rig="twoPt" dir="t">
+                        <a:rot lat="0" lon="0" rev="7200000"/>
+                      </a:lightRig>
+                    </a:scene3d>
+                    <a:sp3d>
+                      <a:bevelT w="25400" h="19050"/>
+                      <a:contourClr>
+                        <a:srgbClr val="FFFFFF"/>
+                      </a:contourClr>
+                    </a:sp3d>
                   </pic:spPr>
                 </pic:pic>
               </a:graphicData>
@@ -8444,20 +9105,19 @@
     </w:p>
     <w:p>
       <w:pPr>
-        <w:jc w:val="left"/>
-        <w:rPr>
-          <w:lang w:val="en-US"/>
-        </w:rPr>
-      </w:pPr>
-      <w:r>
-        <w:rPr>
-          <w:lang w:val="en-US"/>
-        </w:rPr>
-        <w:lastRenderedPageBreak/>
+        <w:jc w:val="center"/>
+        <w:rPr>
+          <w:lang w:val="en-US"/>
+        </w:rPr>
+      </w:pPr>
+      <w:r>
+        <w:rPr>
+          <w:lang w:val="en-US"/>
+        </w:rPr>
         <w:drawing>
-          <wp:inline distT="0" distB="0" distL="0" distR="0" wp14:anchorId="02733143" wp14:editId="18358C3E">
+          <wp:inline distT="0" distB="0" distL="0" distR="0" wp14:anchorId="02733143" wp14:editId="3BFE96D7">
             <wp:extent cx="3134162" cy="3038899"/>
-            <wp:effectExtent l="0" t="0" r="9525" b="9525"/>
+            <wp:effectExtent l="133350" t="114300" r="123825" b="161925"/>
             <wp:docPr id="21" name="Рисунок 21"/>
             <wp:cNvGraphicFramePr>
               <a:graphicFrameLocks xmlns:a="http://schemas.openxmlformats.org/drawingml/2006/main" noChangeAspect="1"/>
@@ -8470,7 +9130,7 @@
                     <pic:cNvPicPr/>
                   </pic:nvPicPr>
                   <pic:blipFill>
-                    <a:blip r:embed="rId28"/>
+                    <a:blip r:embed="rId29"/>
                     <a:stretch>
                       <a:fillRect/>
                     </a:stretch>
@@ -8483,6 +9143,36 @@
                     <a:prstGeom prst="rect">
                       <a:avLst/>
                     </a:prstGeom>
+                    <a:solidFill>
+                      <a:srgbClr val="FFFFFF">
+                        <a:shade val="85000"/>
+                      </a:srgbClr>
+                    </a:solidFill>
+                    <a:ln w="88900" cap="sq">
+                      <a:solidFill>
+                        <a:srgbClr val="FFFFFF"/>
+                      </a:solidFill>
+                      <a:miter lim="800000"/>
+                    </a:ln>
+                    <a:effectLst>
+                      <a:outerShdw blurRad="55000" dist="18000" dir="5400000" algn="tl" rotWithShape="0">
+                        <a:srgbClr val="000000">
+                          <a:alpha val="40000"/>
+                        </a:srgbClr>
+                      </a:outerShdw>
+                    </a:effectLst>
+                    <a:scene3d>
+                      <a:camera prst="orthographicFront"/>
+                      <a:lightRig rig="twoPt" dir="t">
+                        <a:rot lat="0" lon="0" rev="7200000"/>
+                      </a:lightRig>
+                    </a:scene3d>
+                    <a:sp3d>
+                      <a:bevelT w="25400" h="19050"/>
+                      <a:contourClr>
+                        <a:srgbClr val="FFFFFF"/>
+                      </a:contourClr>
+                    </a:sp3d>
                   </pic:spPr>
                 </pic:pic>
               </a:graphicData>
@@ -8493,17 +9183,18 @@
     </w:p>
     <w:p>
       <w:pPr>
-        <w:jc w:val="left"/>
+        <w:jc w:val="center"/>
       </w:pPr>
       <w:r>
         <w:rPr>
           <w:noProof/>
           <w:lang w:val="en-US"/>
         </w:rPr>
+        <w:lastRenderedPageBreak/>
         <w:drawing>
-          <wp:inline distT="0" distB="0" distL="0" distR="0" wp14:anchorId="6B4FA9EC" wp14:editId="6AD10AD0">
+          <wp:inline distT="0" distB="0" distL="0" distR="0" wp14:anchorId="6B4FA9EC" wp14:editId="4B882DF4">
             <wp:extent cx="2962275" cy="3114675"/>
-            <wp:effectExtent l="0" t="0" r="9525" b="9525"/>
+            <wp:effectExtent l="114300" t="114300" r="104775" b="142875"/>
             <wp:docPr id="22" name="Рисунок 22"/>
             <wp:cNvGraphicFramePr>
               <a:graphicFrameLocks xmlns:a="http://schemas.openxmlformats.org/drawingml/2006/main" noChangeAspect="1"/>
@@ -8518,7 +9209,7 @@
                     </pic:cNvPicPr>
                   </pic:nvPicPr>
                   <pic:blipFill>
-                    <a:blip r:embed="rId29">
+                    <a:blip r:embed="rId30">
                       <a:extLst>
                         <a:ext uri="{28A0092B-C50C-407E-A947-70E740481C1C}">
                           <a14:useLocalDpi xmlns:a14="http://schemas.microsoft.com/office/drawing/2010/main" val="0"/>
@@ -8538,10 +9229,36 @@
                     <a:prstGeom prst="rect">
                       <a:avLst/>
                     </a:prstGeom>
-                    <a:noFill/>
-                    <a:ln>
-                      <a:noFill/>
+                    <a:solidFill>
+                      <a:srgbClr val="FFFFFF">
+                        <a:shade val="85000"/>
+                      </a:srgbClr>
+                    </a:solidFill>
+                    <a:ln w="88900" cap="sq">
+                      <a:solidFill>
+                        <a:srgbClr val="FFFFFF"/>
+                      </a:solidFill>
+                      <a:miter lim="800000"/>
                     </a:ln>
+                    <a:effectLst>
+                      <a:outerShdw blurRad="55000" dist="18000" dir="5400000" algn="tl" rotWithShape="0">
+                        <a:srgbClr val="000000">
+                          <a:alpha val="40000"/>
+                        </a:srgbClr>
+                      </a:outerShdw>
+                    </a:effectLst>
+                    <a:scene3d>
+                      <a:camera prst="orthographicFront"/>
+                      <a:lightRig rig="twoPt" dir="t">
+                        <a:rot lat="0" lon="0" rev="7200000"/>
+                      </a:lightRig>
+                    </a:scene3d>
+                    <a:sp3d>
+                      <a:bevelT w="25400" h="19050"/>
+                      <a:contourClr>
+                        <a:srgbClr val="FFFFFF"/>
+                      </a:contourClr>
+                    </a:sp3d>
                   </pic:spPr>
                 </pic:pic>
               </a:graphicData>
@@ -8566,58 +9283,11 @@
         <w:jc w:val="left"/>
       </w:pPr>
       <w:r>
-        <w:lastRenderedPageBreak/>
         <w:drawing>
-          <wp:inline distT="0" distB="0" distL="0" distR="0" wp14:anchorId="3A95D45B" wp14:editId="21008ADE">
+          <wp:inline distT="0" distB="0" distL="0" distR="0" wp14:anchorId="3A95D45B" wp14:editId="177B53F8">
             <wp:extent cx="5296639" cy="4467849"/>
-            <wp:effectExtent l="0" t="0" r="0" b="9525"/>
+            <wp:effectExtent l="114300" t="114300" r="151765" b="142875"/>
             <wp:docPr id="23" name="Рисунок 23"/>
-            <wp:cNvGraphicFramePr>
-              <a:graphicFrameLocks xmlns:a="http://schemas.openxmlformats.org/drawingml/2006/main" noChangeAspect="1"/>
-            </wp:cNvGraphicFramePr>
-            <a:graphic xmlns:a="http://schemas.openxmlformats.org/drawingml/2006/main">
-              <a:graphicData uri="http://schemas.openxmlformats.org/drawingml/2006/picture">
-                <pic:pic xmlns:pic="http://schemas.openxmlformats.org/drawingml/2006/picture">
-                  <pic:nvPicPr>
-                    <pic:cNvPr id="1" name=""/>
-                    <pic:cNvPicPr/>
-                  </pic:nvPicPr>
-                  <pic:blipFill>
-                    <a:blip r:embed="rId30"/>
-                    <a:stretch>
-                      <a:fillRect/>
-                    </a:stretch>
-                  </pic:blipFill>
-                  <pic:spPr>
-                    <a:xfrm>
-                      <a:off x="0" y="0"/>
-                      <a:ext cx="5296639" cy="4467849"/>
-                    </a:xfrm>
-                    <a:prstGeom prst="rect">
-                      <a:avLst/>
-                    </a:prstGeom>
-                  </pic:spPr>
-                </pic:pic>
-              </a:graphicData>
-            </a:graphic>
-          </wp:inline>
-        </w:drawing>
-      </w:r>
-    </w:p>
-    <w:p>
-      <w:pPr>
-        <w:jc w:val="left"/>
-        <w:rPr>
-          <w:lang w:val="en-US"/>
-        </w:rPr>
-      </w:pPr>
-      <w:r>
-        <w:lastRenderedPageBreak/>
-        <w:drawing>
-          <wp:inline distT="0" distB="0" distL="0" distR="0" wp14:anchorId="60A41BF3" wp14:editId="12D121E1">
-            <wp:extent cx="5458587" cy="4648849"/>
-            <wp:effectExtent l="0" t="0" r="8890" b="0"/>
-            <wp:docPr id="24" name="Рисунок 24"/>
             <wp:cNvGraphicFramePr>
               <a:graphicFrameLocks xmlns:a="http://schemas.openxmlformats.org/drawingml/2006/main" noChangeAspect="1"/>
             </wp:cNvGraphicFramePr>
@@ -8637,11 +9307,117 @@
                   <pic:spPr>
                     <a:xfrm>
                       <a:off x="0" y="0"/>
+                      <a:ext cx="5296639" cy="4467849"/>
+                    </a:xfrm>
+                    <a:prstGeom prst="rect">
+                      <a:avLst/>
+                    </a:prstGeom>
+                    <a:solidFill>
+                      <a:srgbClr val="FFFFFF">
+                        <a:shade val="85000"/>
+                      </a:srgbClr>
+                    </a:solidFill>
+                    <a:ln w="88900" cap="sq">
+                      <a:solidFill>
+                        <a:srgbClr val="FFFFFF"/>
+                      </a:solidFill>
+                      <a:miter lim="800000"/>
+                    </a:ln>
+                    <a:effectLst>
+                      <a:outerShdw blurRad="55000" dist="18000" dir="5400000" algn="tl" rotWithShape="0">
+                        <a:srgbClr val="000000">
+                          <a:alpha val="40000"/>
+                        </a:srgbClr>
+                      </a:outerShdw>
+                    </a:effectLst>
+                    <a:scene3d>
+                      <a:camera prst="orthographicFront"/>
+                      <a:lightRig rig="twoPt" dir="t">
+                        <a:rot lat="0" lon="0" rev="7200000"/>
+                      </a:lightRig>
+                    </a:scene3d>
+                    <a:sp3d>
+                      <a:bevelT w="25400" h="19050"/>
+                      <a:contourClr>
+                        <a:srgbClr val="FFFFFF"/>
+                      </a:contourClr>
+                    </a:sp3d>
+                  </pic:spPr>
+                </pic:pic>
+              </a:graphicData>
+            </a:graphic>
+          </wp:inline>
+        </w:drawing>
+      </w:r>
+    </w:p>
+    <w:p>
+      <w:pPr>
+        <w:jc w:val="left"/>
+        <w:rPr>
+          <w:lang w:val="en-US"/>
+        </w:rPr>
+      </w:pPr>
+      <w:r>
+        <w:lastRenderedPageBreak/>
+        <w:drawing>
+          <wp:inline distT="0" distB="0" distL="0" distR="0" wp14:anchorId="60A41BF3" wp14:editId="4F330298">
+            <wp:extent cx="5458587" cy="4648849"/>
+            <wp:effectExtent l="133350" t="114300" r="142240" b="151765"/>
+            <wp:docPr id="24" name="Рисунок 24"/>
+            <wp:cNvGraphicFramePr>
+              <a:graphicFrameLocks xmlns:a="http://schemas.openxmlformats.org/drawingml/2006/main" noChangeAspect="1"/>
+            </wp:cNvGraphicFramePr>
+            <a:graphic xmlns:a="http://schemas.openxmlformats.org/drawingml/2006/main">
+              <a:graphicData uri="http://schemas.openxmlformats.org/drawingml/2006/picture">
+                <pic:pic xmlns:pic="http://schemas.openxmlformats.org/drawingml/2006/picture">
+                  <pic:nvPicPr>
+                    <pic:cNvPr id="1" name=""/>
+                    <pic:cNvPicPr/>
+                  </pic:nvPicPr>
+                  <pic:blipFill>
+                    <a:blip r:embed="rId32"/>
+                    <a:stretch>
+                      <a:fillRect/>
+                    </a:stretch>
+                  </pic:blipFill>
+                  <pic:spPr>
+                    <a:xfrm>
+                      <a:off x="0" y="0"/>
                       <a:ext cx="5458587" cy="4648849"/>
                     </a:xfrm>
                     <a:prstGeom prst="rect">
                       <a:avLst/>
                     </a:prstGeom>
+                    <a:solidFill>
+                      <a:srgbClr val="FFFFFF">
+                        <a:shade val="85000"/>
+                      </a:srgbClr>
+                    </a:solidFill>
+                    <a:ln w="88900" cap="sq">
+                      <a:solidFill>
+                        <a:srgbClr val="FFFFFF"/>
+                      </a:solidFill>
+                      <a:miter lim="800000"/>
+                    </a:ln>
+                    <a:effectLst>
+                      <a:outerShdw blurRad="55000" dist="18000" dir="5400000" algn="tl" rotWithShape="0">
+                        <a:srgbClr val="000000">
+                          <a:alpha val="40000"/>
+                        </a:srgbClr>
+                      </a:outerShdw>
+                    </a:effectLst>
+                    <a:scene3d>
+                      <a:camera prst="orthographicFront"/>
+                      <a:lightRig rig="twoPt" dir="t">
+                        <a:rot lat="0" lon="0" rev="7200000"/>
+                      </a:lightRig>
+                    </a:scene3d>
+                    <a:sp3d>
+                      <a:bevelT w="25400" h="19050"/>
+                      <a:contourClr>
+                        <a:srgbClr val="FFFFFF"/>
+                      </a:contourClr>
+                    </a:sp3d>
                   </pic:spPr>
                 </pic:pic>
               </a:graphicData>
@@ -8687,7 +9463,7 @@
                     <pic:cNvPicPr/>
                   </pic:nvPicPr>
                   <pic:blipFill rotWithShape="1">
-                    <a:blip r:embed="rId32"/>
+                    <a:blip r:embed="rId33"/>
                     <a:srcRect l="7217" t="6909"/>
                     <a:stretch/>
                   </pic:blipFill>
@@ -8763,7 +9539,7 @@
                     </pic:cNvPicPr>
                   </pic:nvPicPr>
                   <pic:blipFill rotWithShape="1">
-                    <a:blip r:embed="rId33">
+                    <a:blip r:embed="rId34">
                       <a:extLst>
                         <a:ext uri="{28A0092B-C50C-407E-A947-70E740481C1C}">
                           <a14:useLocalDpi xmlns:a14="http://schemas.microsoft.com/office/drawing/2010/main" val="0"/>
@@ -8853,7 +9629,6 @@
         <w:jc w:val="left"/>
       </w:pPr>
       <w:r>
-        <w:lastRenderedPageBreak/>
         <w:t>Случай</w:t>
       </w:r>
       <w:r>
@@ -8862,16 +9637,13 @@
     </w:p>
     <w:p>
       <w:pPr>
-        <w:jc w:val="left"/>
-      </w:pPr>
-      <w:r>
-        <w:t xml:space="preserve"> </w:t>
-      </w:r>
+        <w:jc w:val="center"/>
+      </w:pPr>
       <w:r>
         <w:drawing>
-          <wp:inline distT="0" distB="0" distL="0" distR="0" wp14:anchorId="54A1AE2A" wp14:editId="59A36C8E">
+          <wp:inline distT="0" distB="0" distL="0" distR="0" wp14:anchorId="54A1AE2A" wp14:editId="0F4C4E83">
             <wp:extent cx="4544059" cy="3429479"/>
-            <wp:effectExtent l="0" t="0" r="0" b="0"/>
+            <wp:effectExtent l="133350" t="114300" r="123825" b="171450"/>
             <wp:docPr id="27" name="Рисунок 27"/>
             <wp:cNvGraphicFramePr>
               <a:graphicFrameLocks xmlns:a="http://schemas.openxmlformats.org/drawingml/2006/main" noChangeAspect="1"/>
@@ -8884,7 +9656,7 @@
                     <pic:cNvPicPr/>
                   </pic:nvPicPr>
                   <pic:blipFill>
-                    <a:blip r:embed="rId34"/>
+                    <a:blip r:embed="rId35"/>
                     <a:stretch>
                       <a:fillRect/>
                     </a:stretch>
@@ -8897,6 +9669,36 @@
                     <a:prstGeom prst="rect">
                       <a:avLst/>
                     </a:prstGeom>
+                    <a:solidFill>
+                      <a:srgbClr val="FFFFFF">
+                        <a:shade val="85000"/>
+                      </a:srgbClr>
+                    </a:solidFill>
+                    <a:ln w="88900" cap="sq">
+                      <a:solidFill>
+                        <a:srgbClr val="FFFFFF"/>
+                      </a:solidFill>
+                      <a:miter lim="800000"/>
+                    </a:ln>
+                    <a:effectLst>
+                      <a:outerShdw blurRad="55000" dist="18000" dir="5400000" algn="tl" rotWithShape="0">
+                        <a:srgbClr val="000000">
+                          <a:alpha val="40000"/>
+                        </a:srgbClr>
+                      </a:outerShdw>
+                    </a:effectLst>
+                    <a:scene3d>
+                      <a:camera prst="orthographicFront"/>
+                      <a:lightRig rig="twoPt" dir="t">
+                        <a:rot lat="0" lon="0" rev="7200000"/>
+                      </a:lightRig>
+                    </a:scene3d>
+                    <a:sp3d>
+                      <a:bevelT w="25400" h="19050"/>
+                      <a:contourClr>
+                        <a:srgbClr val="FFFFFF"/>
+                      </a:contourClr>
+                    </a:sp3d>
                   </pic:spPr>
                 </pic:pic>
               </a:graphicData>
@@ -8907,16 +9709,16 @@
     </w:p>
     <w:p>
       <w:pPr>
-        <w:jc w:val="left"/>
+        <w:jc w:val="center"/>
       </w:pPr>
       <w:r>
         <w:rPr>
           <w:noProof/>
         </w:rPr>
         <w:drawing>
-          <wp:inline distT="0" distB="0" distL="0" distR="0" wp14:anchorId="73DBA7CF" wp14:editId="3DD8314D">
+          <wp:inline distT="0" distB="0" distL="0" distR="0" wp14:anchorId="73DBA7CF" wp14:editId="7D73CF0C">
             <wp:extent cx="4295775" cy="3543300"/>
-            <wp:effectExtent l="0" t="0" r="9525" b="0"/>
+            <wp:effectExtent l="133350" t="114300" r="123825" b="171450"/>
             <wp:docPr id="28" name="Рисунок 28"/>
             <wp:cNvGraphicFramePr>
               <a:graphicFrameLocks xmlns:a="http://schemas.openxmlformats.org/drawingml/2006/main" noChangeAspect="1"/>
@@ -8931,7 +9733,7 @@
                     </pic:cNvPicPr>
                   </pic:nvPicPr>
                   <pic:blipFill>
-                    <a:blip r:embed="rId35">
+                    <a:blip r:embed="rId36">
                       <a:extLst>
                         <a:ext uri="{28A0092B-C50C-407E-A947-70E740481C1C}">
                           <a14:useLocalDpi xmlns:a14="http://schemas.microsoft.com/office/drawing/2010/main" val="0"/>
@@ -8951,10 +9753,36 @@
                     <a:prstGeom prst="rect">
                       <a:avLst/>
                     </a:prstGeom>
-                    <a:noFill/>
-                    <a:ln>
-                      <a:noFill/>
+                    <a:solidFill>
+                      <a:srgbClr val="FFFFFF">
+                        <a:shade val="85000"/>
+                      </a:srgbClr>
+                    </a:solidFill>
+                    <a:ln w="88900" cap="sq">
+                      <a:solidFill>
+                        <a:srgbClr val="FFFFFF"/>
+                      </a:solidFill>
+                      <a:miter lim="800000"/>
                     </a:ln>
+                    <a:effectLst>
+                      <a:outerShdw blurRad="55000" dist="18000" dir="5400000" algn="tl" rotWithShape="0">
+                        <a:srgbClr val="000000">
+                          <a:alpha val="40000"/>
+                        </a:srgbClr>
+                      </a:outerShdw>
+                    </a:effectLst>
+                    <a:scene3d>
+                      <a:camera prst="orthographicFront"/>
+                      <a:lightRig rig="twoPt" dir="t">
+                        <a:rot lat="0" lon="0" rev="7200000"/>
+                      </a:lightRig>
+                    </a:scene3d>
+                    <a:sp3d>
+                      <a:bevelT w="25400" h="19050"/>
+                      <a:contourClr>
+                        <a:srgbClr val="FFFFFF"/>
+                      </a:contourClr>
+                    </a:sp3d>
                   </pic:spPr>
                 </pic:pic>
               </a:graphicData>
@@ -8964,7 +9792,7 @@
       </w:r>
     </w:p>
     <w:sectPr>
-      <w:footerReference w:type="default" r:id="rId36"/>
+      <w:footerReference w:type="default" r:id="rId37"/>
       <w:pgSz w:w="11906" w:h="16838"/>
       <w:pgMar w:top="1134" w:right="850" w:bottom="1134" w:left="1701" w:header="708" w:footer="708" w:gutter="0"/>
       <w:cols w:space="708"/>
@@ -10710,7 +11538,7 @@
 </file>
 
 <file path=customXml/itemProps1.xml><?xml version="1.0" encoding="utf-8"?>
-<ds:datastoreItem xmlns:ds="http://schemas.openxmlformats.org/officeDocument/2006/customXml" ds:itemID="{01C3267E-F8FD-4FAF-B179-CE6B10C1E668}">
+<ds:datastoreItem xmlns:ds="http://schemas.openxmlformats.org/officeDocument/2006/customXml" ds:itemID="{7BFEB8A3-290D-49D3-9D69-4B1F50E94391}">
   <ds:schemaRefs>
     <ds:schemaRef ds:uri="http://schemas.openxmlformats.org/officeDocument/2006/bibliography"/>
   </ds:schemaRefs>

</xml_diff>